<commit_message>
Documento de analisis con pruebas REQ 1,2,4,5,6
</commit_message>
<xml_diff>
--- a/Docs/Documento de analisis.docx
+++ b/Docs/Documento de analisis.docx
@@ -71,6 +71,15 @@
           <w:lang w:val="es-CO"/>
         </w:rPr>
         <w:t xml:space="preserve">Juan Sebastián Lache - </w:t>
+      </w:r>
+      <w:r>
+        <w:rPr>
+          <w:rFonts w:ascii="Times New Roman" w:hAnsi="Times New Roman" w:cs="Times New Roman"/>
+          <w:sz w:val="24"/>
+          <w:szCs w:val="24"/>
+          <w:lang w:val="es-CO"/>
+        </w:rPr>
+        <w:t>201821331</w:t>
       </w:r>
     </w:p>
     <w:p>
@@ -134,12 +143,6 @@
         <w:gridCol w:w="2120"/>
       </w:tblGrid>
       <w:tr>
-        <w:tblPrEx>
-          <w:tblCellMar>
-            <w:top w:w="0" w:type="dxa"/>
-            <w:bottom w:w="0" w:type="dxa"/>
-          </w:tblCellMar>
-        </w:tblPrEx>
         <w:trPr>
           <w:trHeight w:val="249"/>
         </w:trPr>
@@ -715,6 +718,528 @@
           <w:lang w:val="es-CO"/>
         </w:rPr>
       </w:pPr>
+    </w:p>
+    <w:p>
+      <w:pPr>
+        <w:rPr>
+          <w:rFonts w:ascii="Times New Roman" w:hAnsi="Times New Roman" w:cs="Times New Roman"/>
+          <w:sz w:val="24"/>
+          <w:szCs w:val="24"/>
+          <w:lang w:val="es-CO"/>
+        </w:rPr>
+      </w:pPr>
+      <w:r>
+        <w:rPr>
+          <w:rFonts w:ascii="Times New Roman" w:hAnsi="Times New Roman" w:cs="Times New Roman"/>
+          <w:sz w:val="24"/>
+          <w:szCs w:val="24"/>
+          <w:lang w:val="es-CO"/>
+        </w:rPr>
+        <w:t>Requerimiento 1</w:t>
+      </w:r>
+    </w:p>
+    <w:tbl>
+      <w:tblPr>
+        <w:tblStyle w:val="TableGrid"/>
+        <w:tblW w:w="0" w:type="auto"/>
+        <w:tblLook w:val="04A0" w:firstRow="1" w:lastRow="0" w:firstColumn="1" w:lastColumn="0" w:noHBand="0" w:noVBand="1"/>
+      </w:tblPr>
+      <w:tblGrid>
+        <w:gridCol w:w="4675"/>
+        <w:gridCol w:w="4675"/>
+      </w:tblGrid>
+      <w:tr>
+        <w:tc>
+          <w:tcPr>
+            <w:tcW w:w="4675" w:type="dxa"/>
+          </w:tcPr>
+          <w:p>
+            <w:pPr>
+              <w:rPr>
+                <w:rFonts w:ascii="Times New Roman" w:hAnsi="Times New Roman" w:cs="Times New Roman"/>
+                <w:sz w:val="24"/>
+                <w:szCs w:val="24"/>
+                <w:lang w:val="es-CO"/>
+              </w:rPr>
+            </w:pPr>
+            <w:r>
+              <w:rPr>
+                <w:rFonts w:ascii="Times New Roman" w:hAnsi="Times New Roman" w:cs="Times New Roman"/>
+                <w:sz w:val="24"/>
+                <w:szCs w:val="24"/>
+                <w:lang w:val="es-CO"/>
+              </w:rPr>
+              <w:t>Muestra</w:t>
+            </w:r>
+          </w:p>
+        </w:tc>
+        <w:tc>
+          <w:tcPr>
+            <w:tcW w:w="4675" w:type="dxa"/>
+          </w:tcPr>
+          <w:p>
+            <w:pPr>
+              <w:rPr>
+                <w:rFonts w:ascii="Times New Roman" w:hAnsi="Times New Roman" w:cs="Times New Roman"/>
+                <w:sz w:val="24"/>
+                <w:szCs w:val="24"/>
+                <w:lang w:val="es-CO"/>
+              </w:rPr>
+            </w:pPr>
+            <w:r>
+              <w:rPr>
+                <w:rFonts w:ascii="Times New Roman" w:hAnsi="Times New Roman" w:cs="Times New Roman"/>
+                <w:sz w:val="24"/>
+                <w:szCs w:val="24"/>
+                <w:lang w:val="es-CO"/>
+              </w:rPr>
+              <w:t>Tiempo (segundos)</w:t>
+            </w:r>
+          </w:p>
+        </w:tc>
+      </w:tr>
+      <w:tr>
+        <w:tc>
+          <w:tcPr>
+            <w:tcW w:w="4675" w:type="dxa"/>
+          </w:tcPr>
+          <w:p>
+            <w:pPr>
+              <w:rPr>
+                <w:rFonts w:ascii="Times New Roman" w:hAnsi="Times New Roman" w:cs="Times New Roman"/>
+                <w:sz w:val="24"/>
+                <w:szCs w:val="24"/>
+                <w:lang w:val="es-CO"/>
+              </w:rPr>
+            </w:pPr>
+            <w:r>
+              <w:rPr>
+                <w:rFonts w:ascii="Times New Roman" w:hAnsi="Times New Roman" w:cs="Times New Roman"/>
+                <w:sz w:val="24"/>
+                <w:szCs w:val="24"/>
+                <w:lang w:val="es-CO"/>
+              </w:rPr>
+              <w:t>1523 (-</w:t>
+            </w:r>
+            <w:proofErr w:type="spellStart"/>
+            <w:r>
+              <w:rPr>
+                <w:rFonts w:ascii="Times New Roman" w:hAnsi="Times New Roman" w:cs="Times New Roman"/>
+                <w:sz w:val="24"/>
+                <w:szCs w:val="24"/>
+                <w:lang w:val="es-CO"/>
+              </w:rPr>
+              <w:t>small</w:t>
+            </w:r>
+            <w:proofErr w:type="spellEnd"/>
+            <w:r>
+              <w:rPr>
+                <w:rFonts w:ascii="Times New Roman" w:hAnsi="Times New Roman" w:cs="Times New Roman"/>
+                <w:sz w:val="24"/>
+                <w:szCs w:val="24"/>
+                <w:lang w:val="es-CO"/>
+              </w:rPr>
+              <w:t>)</w:t>
+            </w:r>
+          </w:p>
+        </w:tc>
+        <w:tc>
+          <w:tcPr>
+            <w:tcW w:w="4675" w:type="dxa"/>
+          </w:tcPr>
+          <w:p>
+            <w:pPr>
+              <w:rPr>
+                <w:rFonts w:ascii="Times New Roman" w:hAnsi="Times New Roman" w:cs="Times New Roman"/>
+                <w:sz w:val="24"/>
+                <w:szCs w:val="24"/>
+                <w:lang w:val="es-CO"/>
+              </w:rPr>
+            </w:pPr>
+            <w:r>
+              <w:rPr>
+                <w:rFonts w:ascii="Times New Roman" w:hAnsi="Times New Roman" w:cs="Times New Roman"/>
+                <w:sz w:val="24"/>
+                <w:szCs w:val="24"/>
+                <w:lang w:val="es-CO"/>
+              </w:rPr>
+              <w:t>0</w:t>
+            </w:r>
+          </w:p>
+        </w:tc>
+      </w:tr>
+      <w:tr>
+        <w:tc>
+          <w:tcPr>
+            <w:tcW w:w="4675" w:type="dxa"/>
+          </w:tcPr>
+          <w:p>
+            <w:pPr>
+              <w:rPr>
+                <w:rFonts w:ascii="Times New Roman" w:hAnsi="Times New Roman" w:cs="Times New Roman"/>
+                <w:sz w:val="24"/>
+                <w:szCs w:val="24"/>
+                <w:lang w:val="es-CO"/>
+              </w:rPr>
+            </w:pPr>
+            <w:r>
+              <w:rPr>
+                <w:rFonts w:ascii="Times New Roman" w:hAnsi="Times New Roman" w:cs="Times New Roman"/>
+                <w:sz w:val="24"/>
+                <w:szCs w:val="24"/>
+                <w:lang w:val="es-CO"/>
+              </w:rPr>
+              <w:t>20471 (10%)</w:t>
+            </w:r>
+          </w:p>
+        </w:tc>
+        <w:tc>
+          <w:tcPr>
+            <w:tcW w:w="4675" w:type="dxa"/>
+          </w:tcPr>
+          <w:p>
+            <w:pPr>
+              <w:rPr>
+                <w:rFonts w:ascii="Times New Roman" w:hAnsi="Times New Roman" w:cs="Times New Roman"/>
+                <w:sz w:val="24"/>
+                <w:szCs w:val="24"/>
+                <w:lang w:val="es-CO"/>
+              </w:rPr>
+            </w:pPr>
+            <w:r>
+              <w:rPr>
+                <w:rFonts w:ascii="Times New Roman" w:hAnsi="Times New Roman" w:cs="Times New Roman"/>
+                <w:sz w:val="24"/>
+                <w:szCs w:val="24"/>
+                <w:lang w:val="es-CO"/>
+              </w:rPr>
+              <w:t>0.8</w:t>
+            </w:r>
+          </w:p>
+        </w:tc>
+      </w:tr>
+      <w:tr>
+        <w:tc>
+          <w:tcPr>
+            <w:tcW w:w="4675" w:type="dxa"/>
+          </w:tcPr>
+          <w:p>
+            <w:pPr>
+              <w:rPr>
+                <w:rFonts w:ascii="Times New Roman" w:hAnsi="Times New Roman" w:cs="Times New Roman"/>
+                <w:sz w:val="24"/>
+                <w:szCs w:val="24"/>
+                <w:lang w:val="es-CO"/>
+              </w:rPr>
+            </w:pPr>
+            <w:r>
+              <w:rPr>
+                <w:rFonts w:ascii="Times New Roman" w:hAnsi="Times New Roman" w:cs="Times New Roman"/>
+                <w:sz w:val="24"/>
+                <w:szCs w:val="24"/>
+                <w:lang w:val="es-CO"/>
+              </w:rPr>
+              <w:t>37020 (20%)</w:t>
+            </w:r>
+          </w:p>
+        </w:tc>
+        <w:tc>
+          <w:tcPr>
+            <w:tcW w:w="4675" w:type="dxa"/>
+          </w:tcPr>
+          <w:p>
+            <w:pPr>
+              <w:rPr>
+                <w:rFonts w:ascii="Times New Roman" w:hAnsi="Times New Roman" w:cs="Times New Roman"/>
+                <w:sz w:val="24"/>
+                <w:szCs w:val="24"/>
+                <w:lang w:val="es-CO"/>
+              </w:rPr>
+            </w:pPr>
+            <w:r>
+              <w:rPr>
+                <w:rFonts w:ascii="Times New Roman" w:hAnsi="Times New Roman" w:cs="Times New Roman"/>
+                <w:sz w:val="24"/>
+                <w:szCs w:val="24"/>
+                <w:lang w:val="es-CO"/>
+              </w:rPr>
+              <w:t>1</w:t>
+            </w:r>
+          </w:p>
+        </w:tc>
+      </w:tr>
+      <w:tr>
+        <w:tc>
+          <w:tcPr>
+            <w:tcW w:w="4675" w:type="dxa"/>
+          </w:tcPr>
+          <w:p>
+            <w:pPr>
+              <w:rPr>
+                <w:rFonts w:ascii="Times New Roman" w:hAnsi="Times New Roman" w:cs="Times New Roman"/>
+                <w:sz w:val="24"/>
+                <w:szCs w:val="24"/>
+                <w:lang w:val="es-CO"/>
+              </w:rPr>
+            </w:pPr>
+            <w:r>
+              <w:rPr>
+                <w:rFonts w:ascii="Times New Roman" w:hAnsi="Times New Roman" w:cs="Times New Roman"/>
+                <w:sz w:val="24"/>
+                <w:szCs w:val="24"/>
+                <w:lang w:val="es-CO"/>
+              </w:rPr>
+              <w:t>82376 (50%)</w:t>
+            </w:r>
+          </w:p>
+        </w:tc>
+        <w:tc>
+          <w:tcPr>
+            <w:tcW w:w="4675" w:type="dxa"/>
+          </w:tcPr>
+          <w:p>
+            <w:pPr>
+              <w:rPr>
+                <w:rFonts w:ascii="Times New Roman" w:hAnsi="Times New Roman" w:cs="Times New Roman"/>
+                <w:sz w:val="24"/>
+                <w:szCs w:val="24"/>
+                <w:lang w:val="es-CO"/>
+              </w:rPr>
+            </w:pPr>
+            <w:r>
+              <w:rPr>
+                <w:rFonts w:ascii="Times New Roman" w:hAnsi="Times New Roman" w:cs="Times New Roman"/>
+                <w:sz w:val="24"/>
+                <w:szCs w:val="24"/>
+                <w:lang w:val="es-CO"/>
+              </w:rPr>
+              <w:t>1.1</w:t>
+            </w:r>
+          </w:p>
+        </w:tc>
+      </w:tr>
+      <w:tr>
+        <w:tc>
+          <w:tcPr>
+            <w:tcW w:w="4675" w:type="dxa"/>
+          </w:tcPr>
+          <w:p>
+            <w:pPr>
+              <w:rPr>
+                <w:rFonts w:ascii="Times New Roman" w:hAnsi="Times New Roman" w:cs="Times New Roman"/>
+                <w:sz w:val="24"/>
+                <w:szCs w:val="24"/>
+                <w:lang w:val="es-CO"/>
+              </w:rPr>
+            </w:pPr>
+            <w:r>
+              <w:rPr>
+                <w:rFonts w:ascii="Times New Roman" w:hAnsi="Times New Roman" w:cs="Times New Roman"/>
+                <w:sz w:val="24"/>
+                <w:szCs w:val="24"/>
+                <w:lang w:val="es-CO"/>
+              </w:rPr>
+              <w:t>152180 (-</w:t>
+            </w:r>
+            <w:proofErr w:type="spellStart"/>
+            <w:r>
+              <w:rPr>
+                <w:rFonts w:ascii="Times New Roman" w:hAnsi="Times New Roman" w:cs="Times New Roman"/>
+                <w:sz w:val="24"/>
+                <w:szCs w:val="24"/>
+                <w:lang w:val="es-CO"/>
+              </w:rPr>
+              <w:t>large</w:t>
+            </w:r>
+            <w:proofErr w:type="spellEnd"/>
+            <w:r>
+              <w:rPr>
+                <w:rFonts w:ascii="Times New Roman" w:hAnsi="Times New Roman" w:cs="Times New Roman"/>
+                <w:sz w:val="24"/>
+                <w:szCs w:val="24"/>
+                <w:lang w:val="es-CO"/>
+              </w:rPr>
+              <w:t>)</w:t>
+            </w:r>
+          </w:p>
+        </w:tc>
+        <w:tc>
+          <w:tcPr>
+            <w:tcW w:w="4675" w:type="dxa"/>
+          </w:tcPr>
+          <w:p>
+            <w:pPr>
+              <w:rPr>
+                <w:rFonts w:ascii="Times New Roman" w:hAnsi="Times New Roman" w:cs="Times New Roman"/>
+                <w:sz w:val="24"/>
+                <w:szCs w:val="24"/>
+                <w:lang w:val="es-CO"/>
+              </w:rPr>
+            </w:pPr>
+            <w:r>
+              <w:rPr>
+                <w:rFonts w:ascii="Times New Roman" w:hAnsi="Times New Roman" w:cs="Times New Roman"/>
+                <w:sz w:val="24"/>
+                <w:szCs w:val="24"/>
+                <w:lang w:val="es-CO"/>
+              </w:rPr>
+              <w:t>1</w:t>
+            </w:r>
+            <w:r>
+              <w:rPr>
+                <w:rFonts w:ascii="Times New Roman" w:hAnsi="Times New Roman" w:cs="Times New Roman"/>
+                <w:sz w:val="24"/>
+                <w:szCs w:val="24"/>
+                <w:lang w:val="es-CO"/>
+              </w:rPr>
+              <w:t>.4</w:t>
+            </w:r>
+          </w:p>
+        </w:tc>
+      </w:tr>
+    </w:tbl>
+    <w:p>
+      <w:pPr>
+        <w:rPr>
+          <w:rFonts w:ascii="Times New Roman" w:hAnsi="Times New Roman" w:cs="Times New Roman"/>
+          <w:sz w:val="24"/>
+          <w:szCs w:val="24"/>
+          <w:lang w:val="es-CO"/>
+        </w:rPr>
+      </w:pPr>
+    </w:p>
+    <w:p>
+      <w:pPr>
+        <w:rPr>
+          <w:rFonts w:ascii="Times New Roman" w:hAnsi="Times New Roman" w:cs="Times New Roman"/>
+          <w:sz w:val="24"/>
+          <w:szCs w:val="24"/>
+          <w:lang w:val="es-CO"/>
+        </w:rPr>
+      </w:pPr>
+    </w:p>
+    <w:p>
+      <w:pPr>
+        <w:rPr>
+          <w:rFonts w:ascii="Times New Roman" w:hAnsi="Times New Roman" w:cs="Times New Roman"/>
+          <w:sz w:val="24"/>
+          <w:szCs w:val="24"/>
+          <w:lang w:val="es-CO"/>
+        </w:rPr>
+      </w:pPr>
+      <w:r>
+        <w:rPr>
+          <w:noProof/>
+        </w:rPr>
+        <w:drawing>
+          <wp:inline distT="0" distB="0" distL="0" distR="0" wp14:anchorId="3FC76C82" wp14:editId="609A7D48">
+            <wp:extent cx="4572000" cy="2743200"/>
+            <wp:effectExtent l="0" t="0" r="0" b="0"/>
+            <wp:docPr id="5" name="Chart 5">
+              <a:extLst xmlns:a="http://schemas.openxmlformats.org/drawingml/2006/main">
+                <a:ext uri="{FF2B5EF4-FFF2-40B4-BE49-F238E27FC236}">
+                  <a16:creationId xmlns:a16="http://schemas.microsoft.com/office/drawing/2014/main" id="{6B491BFB-6DC6-44F3-8664-3579A157451F}"/>
+                </a:ext>
+              </a:extLst>
+            </wp:docPr>
+            <wp:cNvGraphicFramePr/>
+            <a:graphic xmlns:a="http://schemas.openxmlformats.org/drawingml/2006/main">
+              <a:graphicData uri="http://schemas.openxmlformats.org/drawingml/2006/chart">
+                <c:chart xmlns:c="http://schemas.openxmlformats.org/drawingml/2006/chart" xmlns:r="http://schemas.openxmlformats.org/officeDocument/2006/relationships" r:id="rId5"/>
+              </a:graphicData>
+            </a:graphic>
+          </wp:inline>
+        </w:drawing>
+      </w:r>
+    </w:p>
+    <w:p>
+      <w:pPr>
+        <w:rPr>
+          <w:rFonts w:ascii="Times New Roman" w:hAnsi="Times New Roman" w:cs="Times New Roman"/>
+          <w:sz w:val="24"/>
+          <w:szCs w:val="24"/>
+          <w:lang w:val="es-CO"/>
+        </w:rPr>
+      </w:pPr>
+      <w:r>
+        <w:rPr>
+          <w:rFonts w:ascii="Times New Roman" w:hAnsi="Times New Roman" w:cs="Times New Roman"/>
+          <w:sz w:val="24"/>
+          <w:szCs w:val="24"/>
+          <w:lang w:val="es-CO"/>
+        </w:rPr>
+        <w:t xml:space="preserve">En base a la </w:t>
+      </w:r>
+      <w:proofErr w:type="spellStart"/>
+      <w:r>
+        <w:rPr>
+          <w:rFonts w:ascii="Times New Roman" w:hAnsi="Times New Roman" w:cs="Times New Roman"/>
+          <w:sz w:val="24"/>
+          <w:szCs w:val="24"/>
+          <w:lang w:val="es-CO"/>
+        </w:rPr>
+        <w:t>grafica</w:t>
+      </w:r>
+      <w:proofErr w:type="spellEnd"/>
+      <w:r>
+        <w:rPr>
+          <w:rFonts w:ascii="Times New Roman" w:hAnsi="Times New Roman" w:cs="Times New Roman"/>
+          <w:sz w:val="24"/>
+          <w:szCs w:val="24"/>
+          <w:lang w:val="es-CO"/>
+        </w:rPr>
+        <w:t xml:space="preserve"> se podría creer que el crecimiento temporal es de tipo O(log n), sin embargo esto se puede deber a la poca variación entre las mediciones del tiempo y en base al código es mas posible que su crecimiento sea de tipo O(n log n) debido al uso de </w:t>
+      </w:r>
+      <w:proofErr w:type="spellStart"/>
+      <w:r>
+        <w:rPr>
+          <w:rFonts w:ascii="Times New Roman" w:hAnsi="Times New Roman" w:cs="Times New Roman"/>
+          <w:sz w:val="24"/>
+          <w:szCs w:val="24"/>
+          <w:lang w:val="es-CO"/>
+        </w:rPr>
+        <w:t>merge</w:t>
+      </w:r>
+      <w:proofErr w:type="spellEnd"/>
+      <w:r>
+        <w:rPr>
+          <w:rFonts w:ascii="Times New Roman" w:hAnsi="Times New Roman" w:cs="Times New Roman"/>
+          <w:sz w:val="24"/>
+          <w:szCs w:val="24"/>
+          <w:lang w:val="es-CO"/>
+        </w:rPr>
+        <w:t xml:space="preserve"> </w:t>
+      </w:r>
+      <w:proofErr w:type="spellStart"/>
+      <w:r>
+        <w:rPr>
+          <w:rFonts w:ascii="Times New Roman" w:hAnsi="Times New Roman" w:cs="Times New Roman"/>
+          <w:sz w:val="24"/>
+          <w:szCs w:val="24"/>
+          <w:lang w:val="es-CO"/>
+        </w:rPr>
+        <w:t>sort</w:t>
+      </w:r>
+      <w:proofErr w:type="spellEnd"/>
+      <w:r>
+        <w:rPr>
+          <w:rFonts w:ascii="Times New Roman" w:hAnsi="Times New Roman" w:cs="Times New Roman"/>
+          <w:sz w:val="24"/>
+          <w:szCs w:val="24"/>
+          <w:lang w:val="es-CO"/>
+        </w:rPr>
+        <w:t>.</w:t>
+      </w:r>
+    </w:p>
+    <w:p>
+      <w:pPr>
+        <w:rPr>
+          <w:rFonts w:ascii="Times New Roman" w:hAnsi="Times New Roman" w:cs="Times New Roman"/>
+          <w:sz w:val="24"/>
+          <w:szCs w:val="24"/>
+          <w:lang w:val="es-CO"/>
+        </w:rPr>
+      </w:pPr>
       <w:r>
         <w:rPr>
           <w:rFonts w:ascii="Times New Roman" w:hAnsi="Times New Roman" w:cs="Times New Roman"/>
@@ -1115,7 +1640,7 @@
                     <pic:cNvPicPr/>
                   </pic:nvPicPr>
                   <pic:blipFill>
-                    <a:blip r:embed="rId5"/>
+                    <a:blip r:embed="rId6"/>
                     <a:stretch>
                       <a:fillRect/>
                     </a:stretch>
@@ -1202,54 +1727,180 @@
           <w:szCs w:val="24"/>
           <w:lang w:val="es-CO"/>
         </w:rPr>
-        <w:t xml:space="preserve"> por el código de</w:t>
-      </w:r>
-      <w:r>
-        <w:rPr>
-          <w:rFonts w:ascii="Times New Roman" w:hAnsi="Times New Roman" w:cs="Times New Roman"/>
-          <w:sz w:val="24"/>
-          <w:szCs w:val="24"/>
-          <w:lang w:val="es-CO"/>
-        </w:rPr>
-        <w:t>l requerimiento 2</w:t>
-      </w:r>
-      <w:r>
-        <w:rPr>
-          <w:rFonts w:ascii="Times New Roman" w:hAnsi="Times New Roman" w:cs="Times New Roman"/>
-          <w:sz w:val="24"/>
-          <w:szCs w:val="24"/>
-          <w:lang w:val="es-CO"/>
-        </w:rPr>
-        <w:t xml:space="preserve"> consideramos que el crecimiento temporal de la carga de datos del programa es de O(n).</w:t>
-      </w:r>
-    </w:p>
-    <w:p>
-      <w:pPr>
-        <w:rPr>
-          <w:rFonts w:ascii="Times New Roman" w:hAnsi="Times New Roman" w:cs="Times New Roman"/>
-          <w:sz w:val="24"/>
-          <w:szCs w:val="24"/>
-          <w:lang w:val="es-CO"/>
-        </w:rPr>
-      </w:pPr>
-    </w:p>
-    <w:p>
-      <w:pPr>
-        <w:rPr>
-          <w:rFonts w:ascii="Times New Roman" w:hAnsi="Times New Roman" w:cs="Times New Roman"/>
-          <w:sz w:val="24"/>
-          <w:szCs w:val="24"/>
-          <w:lang w:val="es-CO"/>
-        </w:rPr>
-      </w:pPr>
-      <w:r>
-        <w:rPr>
-          <w:rFonts w:ascii="Times New Roman" w:hAnsi="Times New Roman" w:cs="Times New Roman"/>
-          <w:sz w:val="24"/>
-          <w:szCs w:val="24"/>
-          <w:lang w:val="es-CO"/>
-        </w:rPr>
-        <w:t>Requerimiento 4:</w:t>
+        <w:t xml:space="preserve"> por el código del requerimiento 2 consideramos que el crecimiento temporal de la carga de datos del programa es de O(</w:t>
+      </w:r>
+      <w:r>
+        <w:rPr>
+          <w:rFonts w:ascii="Times New Roman" w:hAnsi="Times New Roman" w:cs="Times New Roman"/>
+          <w:sz w:val="24"/>
+          <w:szCs w:val="24"/>
+          <w:lang w:val="es-CO"/>
+        </w:rPr>
+        <w:t xml:space="preserve">n log </w:t>
+      </w:r>
+      <w:r>
+        <w:rPr>
+          <w:rFonts w:ascii="Times New Roman" w:hAnsi="Times New Roman" w:cs="Times New Roman"/>
+          <w:sz w:val="24"/>
+          <w:szCs w:val="24"/>
+          <w:lang w:val="es-CO"/>
+        </w:rPr>
+        <w:t>n).</w:t>
+      </w:r>
+      <w:r>
+        <w:rPr>
+          <w:rFonts w:ascii="Times New Roman" w:hAnsi="Times New Roman" w:cs="Times New Roman"/>
+          <w:sz w:val="24"/>
+          <w:szCs w:val="24"/>
+          <w:lang w:val="es-CO"/>
+        </w:rPr>
+        <w:t xml:space="preserve"> </w:t>
+      </w:r>
+      <w:proofErr w:type="spellStart"/>
+      <w:r>
+        <w:rPr>
+          <w:rFonts w:ascii="Times New Roman" w:hAnsi="Times New Roman" w:cs="Times New Roman"/>
+          <w:sz w:val="24"/>
+          <w:szCs w:val="24"/>
+          <w:lang w:val="es-CO"/>
+        </w:rPr>
+        <w:t>Tambien</w:t>
+      </w:r>
+      <w:proofErr w:type="spellEnd"/>
+      <w:r>
+        <w:rPr>
+          <w:rFonts w:ascii="Times New Roman" w:hAnsi="Times New Roman" w:cs="Times New Roman"/>
+          <w:sz w:val="24"/>
+          <w:szCs w:val="24"/>
+          <w:lang w:val="es-CO"/>
+        </w:rPr>
+        <w:t xml:space="preserve"> es posible especular que crece de tipo O(n log n) debido a que la lista se ordena por medio de </w:t>
+      </w:r>
+      <w:proofErr w:type="spellStart"/>
+      <w:r>
+        <w:rPr>
+          <w:rFonts w:ascii="Times New Roman" w:hAnsi="Times New Roman" w:cs="Times New Roman"/>
+          <w:sz w:val="24"/>
+          <w:szCs w:val="24"/>
+          <w:lang w:val="es-CO"/>
+        </w:rPr>
+        <w:t>merge</w:t>
+      </w:r>
+      <w:proofErr w:type="spellEnd"/>
+      <w:r>
+        <w:rPr>
+          <w:rFonts w:ascii="Times New Roman" w:hAnsi="Times New Roman" w:cs="Times New Roman"/>
+          <w:sz w:val="24"/>
+          <w:szCs w:val="24"/>
+          <w:lang w:val="es-CO"/>
+        </w:rPr>
+        <w:t xml:space="preserve"> </w:t>
+      </w:r>
+      <w:proofErr w:type="spellStart"/>
+      <w:r>
+        <w:rPr>
+          <w:rFonts w:ascii="Times New Roman" w:hAnsi="Times New Roman" w:cs="Times New Roman"/>
+          <w:sz w:val="24"/>
+          <w:szCs w:val="24"/>
+          <w:lang w:val="es-CO"/>
+        </w:rPr>
+        <w:t>sort</w:t>
+      </w:r>
+      <w:proofErr w:type="spellEnd"/>
+      <w:r>
+        <w:rPr>
+          <w:rFonts w:ascii="Times New Roman" w:hAnsi="Times New Roman" w:cs="Times New Roman"/>
+          <w:sz w:val="24"/>
+          <w:szCs w:val="24"/>
+          <w:lang w:val="es-CO"/>
+        </w:rPr>
+        <w:t>.</w:t>
+      </w:r>
+    </w:p>
+    <w:p>
+      <w:pPr>
+        <w:rPr>
+          <w:rFonts w:ascii="Times New Roman" w:hAnsi="Times New Roman" w:cs="Times New Roman"/>
+          <w:sz w:val="24"/>
+          <w:szCs w:val="24"/>
+          <w:lang w:val="es-CO"/>
+        </w:rPr>
+      </w:pPr>
+      <w:r>
+        <w:rPr>
+          <w:rFonts w:ascii="Times New Roman" w:hAnsi="Times New Roman" w:cs="Times New Roman"/>
+          <w:sz w:val="24"/>
+          <w:szCs w:val="24"/>
+          <w:lang w:val="es-CO"/>
+        </w:rPr>
+        <w:t xml:space="preserve">Requerimiento 3 (Juan </w:t>
+      </w:r>
+      <w:proofErr w:type="spellStart"/>
+      <w:r>
+        <w:rPr>
+          <w:rFonts w:ascii="Times New Roman" w:hAnsi="Times New Roman" w:cs="Times New Roman"/>
+          <w:sz w:val="24"/>
+          <w:szCs w:val="24"/>
+          <w:lang w:val="es-CO"/>
+        </w:rPr>
+        <w:t>Sebastian</w:t>
+      </w:r>
+      <w:proofErr w:type="spellEnd"/>
+      <w:r>
+        <w:rPr>
+          <w:rFonts w:ascii="Times New Roman" w:hAnsi="Times New Roman" w:cs="Times New Roman"/>
+          <w:sz w:val="24"/>
+          <w:szCs w:val="24"/>
+          <w:lang w:val="es-CO"/>
+        </w:rPr>
+        <w:t xml:space="preserve"> Lache):</w:t>
+      </w:r>
+    </w:p>
+    <w:p>
+      <w:pPr>
+        <w:rPr>
+          <w:rFonts w:ascii="Times New Roman" w:hAnsi="Times New Roman" w:cs="Times New Roman"/>
+          <w:sz w:val="24"/>
+          <w:szCs w:val="24"/>
+          <w:lang w:val="es-CO"/>
+        </w:rPr>
+      </w:pPr>
+    </w:p>
+    <w:p>
+      <w:pPr>
+        <w:rPr>
+          <w:rFonts w:ascii="Times New Roman" w:hAnsi="Times New Roman" w:cs="Times New Roman"/>
+          <w:sz w:val="24"/>
+          <w:szCs w:val="24"/>
+          <w:lang w:val="es-CO"/>
+        </w:rPr>
+      </w:pPr>
+      <w:r>
+        <w:rPr>
+          <w:rFonts w:ascii="Times New Roman" w:hAnsi="Times New Roman" w:cs="Times New Roman"/>
+          <w:sz w:val="24"/>
+          <w:szCs w:val="24"/>
+          <w:lang w:val="es-CO"/>
+        </w:rPr>
+        <w:t>Requerimiento 4</w:t>
+      </w:r>
+      <w:r>
+        <w:rPr>
+          <w:rFonts w:ascii="Times New Roman" w:hAnsi="Times New Roman" w:cs="Times New Roman"/>
+          <w:sz w:val="24"/>
+          <w:szCs w:val="24"/>
+          <w:lang w:val="es-CO"/>
+        </w:rPr>
+        <w:t xml:space="preserve"> (Alejandro Borda)</w:t>
+      </w:r>
+      <w:r>
+        <w:rPr>
+          <w:rFonts w:ascii="Times New Roman" w:hAnsi="Times New Roman" w:cs="Times New Roman"/>
+          <w:sz w:val="24"/>
+          <w:szCs w:val="24"/>
+          <w:lang w:val="es-CO"/>
+        </w:rPr>
+        <w:t>:</w:t>
       </w:r>
     </w:p>
     <w:p>
@@ -1303,7 +1954,6 @@
                 <w:szCs w:val="24"/>
                 <w:lang w:val="es-CO"/>
               </w:rPr>
-              <w:lastRenderedPageBreak/>
               <w:t>Muestra</w:t>
             </w:r>
           </w:p>
@@ -1398,16 +2048,7 @@
                 <w:szCs w:val="24"/>
                 <w:lang w:val="es-CO"/>
               </w:rPr>
-              <w:t>0</w:t>
-            </w:r>
-            <w:r>
-              <w:rPr>
-                <w:rFonts w:ascii="Times New Roman" w:hAnsi="Times New Roman" w:cs="Times New Roman"/>
-                <w:sz w:val="24"/>
-                <w:szCs w:val="24"/>
-                <w:lang w:val="es-CO"/>
-              </w:rPr>
-              <w:t>.5</w:t>
+              <w:t>0.5</w:t>
             </w:r>
           </w:p>
         </w:tc>
@@ -1656,6 +2297,7 @@
         <w:rPr>
           <w:noProof/>
         </w:rPr>
+        <w:lastRenderedPageBreak/>
         <w:drawing>
           <wp:inline distT="0" distB="0" distL="0" distR="0" wp14:anchorId="55680EAC" wp14:editId="1407AF22">
             <wp:extent cx="5600700" cy="3276600"/>
@@ -1672,7 +2314,7 @@
                     <pic:cNvPicPr/>
                   </pic:nvPicPr>
                   <pic:blipFill>
-                    <a:blip r:embed="rId6"/>
+                    <a:blip r:embed="rId7"/>
                     <a:stretch>
                       <a:fillRect/>
                     </a:stretch>
@@ -1748,7 +2390,7 @@
           <w:szCs w:val="24"/>
           <w:lang w:val="es-CO"/>
         </w:rPr>
-        <w:t>Requerimiento 6:</w:t>
+        <w:t>Requerimiento 5:</w:t>
       </w:r>
     </w:p>
     <w:tbl>
@@ -1876,16 +2518,7 @@
                 <w:szCs w:val="24"/>
                 <w:lang w:val="es-CO"/>
               </w:rPr>
-              <w:t>0.</w:t>
-            </w:r>
-            <w:r>
-              <w:rPr>
-                <w:rFonts w:ascii="Times New Roman" w:hAnsi="Times New Roman" w:cs="Times New Roman"/>
-                <w:sz w:val="24"/>
-                <w:szCs w:val="24"/>
-                <w:lang w:val="es-CO"/>
-              </w:rPr>
-              <w:t>2</w:t>
+              <w:t>0</w:t>
             </w:r>
           </w:p>
         </w:tc>
@@ -1935,7 +2568,16 @@
                 <w:szCs w:val="24"/>
                 <w:lang w:val="es-CO"/>
               </w:rPr>
-              <w:t>0.6</w:t>
+              <w:t>1</w:t>
+            </w:r>
+            <w:r>
+              <w:rPr>
+                <w:rFonts w:ascii="Times New Roman" w:hAnsi="Times New Roman" w:cs="Times New Roman"/>
+                <w:sz w:val="24"/>
+                <w:szCs w:val="24"/>
+                <w:lang w:val="es-CO"/>
+              </w:rPr>
+              <w:t>.2</w:t>
             </w:r>
           </w:p>
         </w:tc>
@@ -1985,7 +2627,7 @@
                 <w:szCs w:val="24"/>
                 <w:lang w:val="es-CO"/>
               </w:rPr>
-              <w:t>0.8</w:t>
+              <w:t>2</w:t>
             </w:r>
           </w:p>
         </w:tc>
@@ -2035,7 +2677,7 @@
                 <w:szCs w:val="24"/>
                 <w:lang w:val="es-CO"/>
               </w:rPr>
-              <w:t>0.8</w:t>
+              <w:t>4.5</w:t>
             </w:r>
           </w:p>
         </w:tc>
@@ -2105,7 +2747,7 @@
                 <w:szCs w:val="24"/>
                 <w:lang w:val="es-CO"/>
               </w:rPr>
-              <w:t>0.9</w:t>
+              <w:t>9</w:t>
             </w:r>
           </w:p>
         </w:tc>
@@ -2132,12 +2774,476 @@
       </w:pPr>
       <w:r>
         <w:rPr>
+          <w:rFonts w:ascii="Times New Roman" w:hAnsi="Times New Roman" w:cs="Times New Roman"/>
           <w:noProof/>
+          <w:sz w:val="24"/>
+          <w:szCs w:val="24"/>
+          <w:lang w:val="es-CO"/>
         </w:rPr>
         <w:lastRenderedPageBreak/>
         <w:drawing>
-          <wp:inline distT="0" distB="0" distL="0" distR="0" wp14:anchorId="13B2ECBB" wp14:editId="52306B25">
-            <wp:extent cx="5638800" cy="3371850"/>
+          <wp:inline distT="0" distB="0" distL="0" distR="0" wp14:anchorId="3888D98A" wp14:editId="2A4E6C09">
+            <wp:extent cx="4584700" cy="2755900"/>
+            <wp:effectExtent l="0" t="0" r="6350" b="6350"/>
+            <wp:docPr id="6" name="Picture 6"/>
+            <wp:cNvGraphicFramePr>
+              <a:graphicFrameLocks xmlns:a="http://schemas.openxmlformats.org/drawingml/2006/main" noChangeAspect="1"/>
+            </wp:cNvGraphicFramePr>
+            <a:graphic xmlns:a="http://schemas.openxmlformats.org/drawingml/2006/main">
+              <a:graphicData uri="http://schemas.openxmlformats.org/drawingml/2006/picture">
+                <pic:pic xmlns:pic="http://schemas.openxmlformats.org/drawingml/2006/picture">
+                  <pic:nvPicPr>
+                    <pic:cNvPr id="0" name="Picture 2"/>
+                    <pic:cNvPicPr>
+                      <a:picLocks noChangeAspect="1" noChangeArrowheads="1"/>
+                    </pic:cNvPicPr>
+                  </pic:nvPicPr>
+                  <pic:blipFill>
+                    <a:blip r:embed="rId8">
+                      <a:extLst>
+                        <a:ext uri="{28A0092B-C50C-407E-A947-70E740481C1C}">
+                          <a14:useLocalDpi xmlns:a14="http://schemas.microsoft.com/office/drawing/2010/main" val="0"/>
+                        </a:ext>
+                      </a:extLst>
+                    </a:blip>
+                    <a:srcRect/>
+                    <a:stretch>
+                      <a:fillRect/>
+                    </a:stretch>
+                  </pic:blipFill>
+                  <pic:spPr bwMode="auto">
+                    <a:xfrm>
+                      <a:off x="0" y="0"/>
+                      <a:ext cx="4584700" cy="2755900"/>
+                    </a:xfrm>
+                    <a:prstGeom prst="rect">
+                      <a:avLst/>
+                    </a:prstGeom>
+                    <a:noFill/>
+                  </pic:spPr>
+                </pic:pic>
+              </a:graphicData>
+            </a:graphic>
+          </wp:inline>
+        </w:drawing>
+      </w:r>
+    </w:p>
+    <w:p>
+      <w:pPr>
+        <w:rPr>
+          <w:rFonts w:ascii="Times New Roman" w:hAnsi="Times New Roman" w:cs="Times New Roman"/>
+          <w:sz w:val="24"/>
+          <w:szCs w:val="24"/>
+          <w:lang w:val="es-CO"/>
+        </w:rPr>
+      </w:pPr>
+      <w:r>
+        <w:rPr>
+          <w:rFonts w:ascii="Times New Roman" w:hAnsi="Times New Roman" w:cs="Times New Roman"/>
+          <w:sz w:val="24"/>
+          <w:szCs w:val="24"/>
+          <w:lang w:val="es-CO"/>
+        </w:rPr>
+        <w:t>En base al crecimiento de los datos y el tiempo es valido presumir que su crecimiento temporal es O(n), esto es apoyado claramente por la grafica y es razonable en base al código implementado.</w:t>
+      </w:r>
+    </w:p>
+    <w:p>
+      <w:pPr>
+        <w:rPr>
+          <w:rFonts w:ascii="Times New Roman" w:hAnsi="Times New Roman" w:cs="Times New Roman"/>
+          <w:sz w:val="24"/>
+          <w:szCs w:val="24"/>
+          <w:lang w:val="es-CO"/>
+        </w:rPr>
+      </w:pPr>
+      <w:r>
+        <w:rPr>
+          <w:rFonts w:ascii="Times New Roman" w:hAnsi="Times New Roman" w:cs="Times New Roman"/>
+          <w:sz w:val="24"/>
+          <w:szCs w:val="24"/>
+          <w:lang w:val="es-CO"/>
+        </w:rPr>
+        <w:t>Requerimiento 6:</w:t>
+      </w:r>
+    </w:p>
+    <w:tbl>
+      <w:tblPr>
+        <w:tblStyle w:val="TableGrid"/>
+        <w:tblW w:w="0" w:type="auto"/>
+        <w:tblLook w:val="04A0" w:firstRow="1" w:lastRow="0" w:firstColumn="1" w:lastColumn="0" w:noHBand="0" w:noVBand="1"/>
+      </w:tblPr>
+      <w:tblGrid>
+        <w:gridCol w:w="4675"/>
+        <w:gridCol w:w="4675"/>
+      </w:tblGrid>
+      <w:tr>
+        <w:tc>
+          <w:tcPr>
+            <w:tcW w:w="4675" w:type="dxa"/>
+          </w:tcPr>
+          <w:p>
+            <w:pPr>
+              <w:rPr>
+                <w:rFonts w:ascii="Times New Roman" w:hAnsi="Times New Roman" w:cs="Times New Roman"/>
+                <w:sz w:val="24"/>
+                <w:szCs w:val="24"/>
+                <w:lang w:val="es-CO"/>
+              </w:rPr>
+            </w:pPr>
+            <w:r>
+              <w:rPr>
+                <w:rFonts w:ascii="Times New Roman" w:hAnsi="Times New Roman" w:cs="Times New Roman"/>
+                <w:sz w:val="24"/>
+                <w:szCs w:val="24"/>
+                <w:lang w:val="es-CO"/>
+              </w:rPr>
+              <w:t>Muestra</w:t>
+            </w:r>
+          </w:p>
+        </w:tc>
+        <w:tc>
+          <w:tcPr>
+            <w:tcW w:w="4675" w:type="dxa"/>
+          </w:tcPr>
+          <w:p>
+            <w:pPr>
+              <w:rPr>
+                <w:rFonts w:ascii="Times New Roman" w:hAnsi="Times New Roman" w:cs="Times New Roman"/>
+                <w:sz w:val="24"/>
+                <w:szCs w:val="24"/>
+                <w:lang w:val="es-CO"/>
+              </w:rPr>
+            </w:pPr>
+            <w:r>
+              <w:rPr>
+                <w:rFonts w:ascii="Times New Roman" w:hAnsi="Times New Roman" w:cs="Times New Roman"/>
+                <w:sz w:val="24"/>
+                <w:szCs w:val="24"/>
+                <w:lang w:val="es-CO"/>
+              </w:rPr>
+              <w:t>Tiempo (segundos)</w:t>
+            </w:r>
+          </w:p>
+        </w:tc>
+      </w:tr>
+      <w:tr>
+        <w:tc>
+          <w:tcPr>
+            <w:tcW w:w="4675" w:type="dxa"/>
+          </w:tcPr>
+          <w:p>
+            <w:pPr>
+              <w:rPr>
+                <w:rFonts w:ascii="Times New Roman" w:hAnsi="Times New Roman" w:cs="Times New Roman"/>
+                <w:sz w:val="24"/>
+                <w:szCs w:val="24"/>
+                <w:lang w:val="es-CO"/>
+              </w:rPr>
+            </w:pPr>
+            <w:r>
+              <w:rPr>
+                <w:rFonts w:ascii="Times New Roman" w:hAnsi="Times New Roman" w:cs="Times New Roman"/>
+                <w:sz w:val="24"/>
+                <w:szCs w:val="24"/>
+                <w:lang w:val="es-CO"/>
+              </w:rPr>
+              <w:t>1523 (-</w:t>
+            </w:r>
+            <w:proofErr w:type="spellStart"/>
+            <w:r>
+              <w:rPr>
+                <w:rFonts w:ascii="Times New Roman" w:hAnsi="Times New Roman" w:cs="Times New Roman"/>
+                <w:sz w:val="24"/>
+                <w:szCs w:val="24"/>
+                <w:lang w:val="es-CO"/>
+              </w:rPr>
+              <w:t>small</w:t>
+            </w:r>
+            <w:proofErr w:type="spellEnd"/>
+            <w:r>
+              <w:rPr>
+                <w:rFonts w:ascii="Times New Roman" w:hAnsi="Times New Roman" w:cs="Times New Roman"/>
+                <w:sz w:val="24"/>
+                <w:szCs w:val="24"/>
+                <w:lang w:val="es-CO"/>
+              </w:rPr>
+              <w:t>)</w:t>
+            </w:r>
+          </w:p>
+        </w:tc>
+        <w:tc>
+          <w:tcPr>
+            <w:tcW w:w="4675" w:type="dxa"/>
+          </w:tcPr>
+          <w:p>
+            <w:pPr>
+              <w:rPr>
+                <w:rFonts w:ascii="Times New Roman" w:hAnsi="Times New Roman" w:cs="Times New Roman"/>
+                <w:sz w:val="24"/>
+                <w:szCs w:val="24"/>
+                <w:lang w:val="es-CO"/>
+              </w:rPr>
+            </w:pPr>
+            <w:r>
+              <w:rPr>
+                <w:rFonts w:ascii="Times New Roman" w:hAnsi="Times New Roman" w:cs="Times New Roman"/>
+                <w:sz w:val="24"/>
+                <w:szCs w:val="24"/>
+                <w:lang w:val="es-CO"/>
+              </w:rPr>
+              <w:t>0.2</w:t>
+            </w:r>
+          </w:p>
+        </w:tc>
+      </w:tr>
+      <w:tr>
+        <w:tc>
+          <w:tcPr>
+            <w:tcW w:w="4675" w:type="dxa"/>
+          </w:tcPr>
+          <w:p>
+            <w:pPr>
+              <w:rPr>
+                <w:rFonts w:ascii="Times New Roman" w:hAnsi="Times New Roman" w:cs="Times New Roman"/>
+                <w:sz w:val="24"/>
+                <w:szCs w:val="24"/>
+                <w:lang w:val="es-CO"/>
+              </w:rPr>
+            </w:pPr>
+            <w:r>
+              <w:rPr>
+                <w:rFonts w:ascii="Times New Roman" w:hAnsi="Times New Roman" w:cs="Times New Roman"/>
+                <w:sz w:val="24"/>
+                <w:szCs w:val="24"/>
+                <w:lang w:val="es-CO"/>
+              </w:rPr>
+              <w:t>20471 (10%)</w:t>
+            </w:r>
+          </w:p>
+        </w:tc>
+        <w:tc>
+          <w:tcPr>
+            <w:tcW w:w="4675" w:type="dxa"/>
+          </w:tcPr>
+          <w:p>
+            <w:pPr>
+              <w:rPr>
+                <w:rFonts w:ascii="Times New Roman" w:hAnsi="Times New Roman" w:cs="Times New Roman"/>
+                <w:sz w:val="24"/>
+                <w:szCs w:val="24"/>
+                <w:lang w:val="es-CO"/>
+              </w:rPr>
+            </w:pPr>
+            <w:r>
+              <w:rPr>
+                <w:rFonts w:ascii="Times New Roman" w:hAnsi="Times New Roman" w:cs="Times New Roman"/>
+                <w:sz w:val="24"/>
+                <w:szCs w:val="24"/>
+                <w:lang w:val="es-CO"/>
+              </w:rPr>
+              <w:t>0.6</w:t>
+            </w:r>
+          </w:p>
+        </w:tc>
+      </w:tr>
+      <w:tr>
+        <w:tc>
+          <w:tcPr>
+            <w:tcW w:w="4675" w:type="dxa"/>
+          </w:tcPr>
+          <w:p>
+            <w:pPr>
+              <w:rPr>
+                <w:rFonts w:ascii="Times New Roman" w:hAnsi="Times New Roman" w:cs="Times New Roman"/>
+                <w:sz w:val="24"/>
+                <w:szCs w:val="24"/>
+                <w:lang w:val="es-CO"/>
+              </w:rPr>
+            </w:pPr>
+            <w:r>
+              <w:rPr>
+                <w:rFonts w:ascii="Times New Roman" w:hAnsi="Times New Roman" w:cs="Times New Roman"/>
+                <w:sz w:val="24"/>
+                <w:szCs w:val="24"/>
+                <w:lang w:val="es-CO"/>
+              </w:rPr>
+              <w:t>37020 (20%)</w:t>
+            </w:r>
+          </w:p>
+        </w:tc>
+        <w:tc>
+          <w:tcPr>
+            <w:tcW w:w="4675" w:type="dxa"/>
+          </w:tcPr>
+          <w:p>
+            <w:pPr>
+              <w:rPr>
+                <w:rFonts w:ascii="Times New Roman" w:hAnsi="Times New Roman" w:cs="Times New Roman"/>
+                <w:sz w:val="24"/>
+                <w:szCs w:val="24"/>
+                <w:lang w:val="es-CO"/>
+              </w:rPr>
+            </w:pPr>
+            <w:r>
+              <w:rPr>
+                <w:rFonts w:ascii="Times New Roman" w:hAnsi="Times New Roman" w:cs="Times New Roman"/>
+                <w:sz w:val="24"/>
+                <w:szCs w:val="24"/>
+                <w:lang w:val="es-CO"/>
+              </w:rPr>
+              <w:t>0.8</w:t>
+            </w:r>
+          </w:p>
+        </w:tc>
+      </w:tr>
+      <w:tr>
+        <w:tc>
+          <w:tcPr>
+            <w:tcW w:w="4675" w:type="dxa"/>
+          </w:tcPr>
+          <w:p>
+            <w:pPr>
+              <w:rPr>
+                <w:rFonts w:ascii="Times New Roman" w:hAnsi="Times New Roman" w:cs="Times New Roman"/>
+                <w:sz w:val="24"/>
+                <w:szCs w:val="24"/>
+                <w:lang w:val="es-CO"/>
+              </w:rPr>
+            </w:pPr>
+            <w:r>
+              <w:rPr>
+                <w:rFonts w:ascii="Times New Roman" w:hAnsi="Times New Roman" w:cs="Times New Roman"/>
+                <w:sz w:val="24"/>
+                <w:szCs w:val="24"/>
+                <w:lang w:val="es-CO"/>
+              </w:rPr>
+              <w:t>82376 (50%)</w:t>
+            </w:r>
+          </w:p>
+        </w:tc>
+        <w:tc>
+          <w:tcPr>
+            <w:tcW w:w="4675" w:type="dxa"/>
+          </w:tcPr>
+          <w:p>
+            <w:pPr>
+              <w:rPr>
+                <w:rFonts w:ascii="Times New Roman" w:hAnsi="Times New Roman" w:cs="Times New Roman"/>
+                <w:sz w:val="24"/>
+                <w:szCs w:val="24"/>
+                <w:lang w:val="es-CO"/>
+              </w:rPr>
+            </w:pPr>
+            <w:r>
+              <w:rPr>
+                <w:rFonts w:ascii="Times New Roman" w:hAnsi="Times New Roman" w:cs="Times New Roman"/>
+                <w:sz w:val="24"/>
+                <w:szCs w:val="24"/>
+                <w:lang w:val="es-CO"/>
+              </w:rPr>
+              <w:t>0.8</w:t>
+            </w:r>
+          </w:p>
+        </w:tc>
+      </w:tr>
+      <w:tr>
+        <w:tc>
+          <w:tcPr>
+            <w:tcW w:w="4675" w:type="dxa"/>
+          </w:tcPr>
+          <w:p>
+            <w:pPr>
+              <w:rPr>
+                <w:rFonts w:ascii="Times New Roman" w:hAnsi="Times New Roman" w:cs="Times New Roman"/>
+                <w:sz w:val="24"/>
+                <w:szCs w:val="24"/>
+                <w:lang w:val="es-CO"/>
+              </w:rPr>
+            </w:pPr>
+            <w:r>
+              <w:rPr>
+                <w:rFonts w:ascii="Times New Roman" w:hAnsi="Times New Roman" w:cs="Times New Roman"/>
+                <w:sz w:val="24"/>
+                <w:szCs w:val="24"/>
+                <w:lang w:val="es-CO"/>
+              </w:rPr>
+              <w:t>152180 (-</w:t>
+            </w:r>
+            <w:proofErr w:type="spellStart"/>
+            <w:r>
+              <w:rPr>
+                <w:rFonts w:ascii="Times New Roman" w:hAnsi="Times New Roman" w:cs="Times New Roman"/>
+                <w:sz w:val="24"/>
+                <w:szCs w:val="24"/>
+                <w:lang w:val="es-CO"/>
+              </w:rPr>
+              <w:t>large</w:t>
+            </w:r>
+            <w:proofErr w:type="spellEnd"/>
+            <w:r>
+              <w:rPr>
+                <w:rFonts w:ascii="Times New Roman" w:hAnsi="Times New Roman" w:cs="Times New Roman"/>
+                <w:sz w:val="24"/>
+                <w:szCs w:val="24"/>
+                <w:lang w:val="es-CO"/>
+              </w:rPr>
+              <w:t>)</w:t>
+            </w:r>
+          </w:p>
+        </w:tc>
+        <w:tc>
+          <w:tcPr>
+            <w:tcW w:w="4675" w:type="dxa"/>
+          </w:tcPr>
+          <w:p>
+            <w:pPr>
+              <w:rPr>
+                <w:rFonts w:ascii="Times New Roman" w:hAnsi="Times New Roman" w:cs="Times New Roman"/>
+                <w:sz w:val="24"/>
+                <w:szCs w:val="24"/>
+                <w:lang w:val="es-CO"/>
+              </w:rPr>
+            </w:pPr>
+            <w:r>
+              <w:rPr>
+                <w:rFonts w:ascii="Times New Roman" w:hAnsi="Times New Roman" w:cs="Times New Roman"/>
+                <w:sz w:val="24"/>
+                <w:szCs w:val="24"/>
+                <w:lang w:val="es-CO"/>
+              </w:rPr>
+              <w:t>0.9</w:t>
+            </w:r>
+          </w:p>
+        </w:tc>
+      </w:tr>
+    </w:tbl>
+    <w:p>
+      <w:pPr>
+        <w:rPr>
+          <w:rFonts w:ascii="Times New Roman" w:hAnsi="Times New Roman" w:cs="Times New Roman"/>
+          <w:sz w:val="24"/>
+          <w:szCs w:val="24"/>
+          <w:lang w:val="es-CO"/>
+        </w:rPr>
+      </w:pPr>
+    </w:p>
+    <w:p>
+      <w:pPr>
+        <w:rPr>
+          <w:rFonts w:ascii="Times New Roman" w:hAnsi="Times New Roman" w:cs="Times New Roman"/>
+          <w:sz w:val="24"/>
+          <w:szCs w:val="24"/>
+          <w:lang w:val="es-CO"/>
+        </w:rPr>
+      </w:pPr>
+      <w:r>
+        <w:rPr>
+          <w:noProof/>
+        </w:rPr>
+        <w:lastRenderedPageBreak/>
+        <w:drawing>
+          <wp:inline distT="0" distB="0" distL="0" distR="0" wp14:anchorId="13B2ECBB" wp14:editId="778B5B2E">
+            <wp:extent cx="5204460" cy="3112126"/>
             <wp:effectExtent l="0" t="0" r="0" b="0"/>
             <wp:docPr id="4" name="Picture 4" descr="Chart, line chart&#10;&#10;Description automatically generated"/>
             <wp:cNvGraphicFramePr>
@@ -2151,7 +3257,7 @@
                     <pic:cNvPicPr/>
                   </pic:nvPicPr>
                   <pic:blipFill>
-                    <a:blip r:embed="rId7"/>
+                    <a:blip r:embed="rId9"/>
                     <a:stretch>
                       <a:fillRect/>
                     </a:stretch>
@@ -2159,7 +3265,7 @@
                   <pic:spPr>
                     <a:xfrm>
                       <a:off x="0" y="0"/>
-                      <a:ext cx="5638800" cy="3371850"/>
+                      <a:ext cx="5209950" cy="3115409"/>
                     </a:xfrm>
                     <a:prstGeom prst="rect">
                       <a:avLst/>
@@ -2834,6 +3940,902 @@
 </w:styles>
 </file>
 
+<file path=word/charts/chart1.xml><?xml version="1.0" encoding="utf-8"?>
+<c:chartSpace xmlns:c="http://schemas.openxmlformats.org/drawingml/2006/chart" xmlns:a="http://schemas.openxmlformats.org/drawingml/2006/main" xmlns:r="http://schemas.openxmlformats.org/officeDocument/2006/relationships" xmlns:c16r2="http://schemas.microsoft.com/office/drawing/2015/06/chart">
+  <c:date1904 val="0"/>
+  <c:lang val="en-US"/>
+  <c:roundedCorners val="0"/>
+  <mc:AlternateContent xmlns:mc="http://schemas.openxmlformats.org/markup-compatibility/2006">
+    <mc:Choice xmlns:c14="http://schemas.microsoft.com/office/drawing/2007/8/2/chart" Requires="c14">
+      <c14:style val="102"/>
+    </mc:Choice>
+    <mc:Fallback>
+      <c:style val="2"/>
+    </mc:Fallback>
+  </mc:AlternateContent>
+  <c:chart>
+    <c:title>
+      <c:tx>
+        <c:rich>
+          <a:bodyPr rot="0" spcFirstLastPara="1" vertOverflow="ellipsis" vert="horz" wrap="square" anchor="ctr" anchorCtr="1"/>
+          <a:lstStyle/>
+          <a:p>
+            <a:pPr>
+              <a:defRPr sz="1400" b="0" i="0" u="none" strike="noStrike" kern="1200" spc="0" baseline="0">
+                <a:solidFill>
+                  <a:schemeClr val="tx1">
+                    <a:lumMod val="65000"/>
+                    <a:lumOff val="35000"/>
+                  </a:schemeClr>
+                </a:solidFill>
+                <a:latin typeface="+mn-lt"/>
+                <a:ea typeface="+mn-ea"/>
+                <a:cs typeface="+mn-cs"/>
+              </a:defRPr>
+            </a:pPr>
+            <a:r>
+              <a:rPr lang="en-US"/>
+              <a:t>Muestra</a:t>
+            </a:r>
+            <a:r>
+              <a:rPr lang="en-US" baseline="0"/>
+              <a:t> vs tiempo Requerimiento 1</a:t>
+            </a:r>
+            <a:endParaRPr lang="en-US"/>
+          </a:p>
+        </c:rich>
+      </c:tx>
+      <c:overlay val="0"/>
+      <c:spPr>
+        <a:noFill/>
+        <a:ln>
+          <a:noFill/>
+        </a:ln>
+        <a:effectLst/>
+      </c:spPr>
+      <c:txPr>
+        <a:bodyPr rot="0" spcFirstLastPara="1" vertOverflow="ellipsis" vert="horz" wrap="square" anchor="ctr" anchorCtr="1"/>
+        <a:lstStyle/>
+        <a:p>
+          <a:pPr>
+            <a:defRPr sz="1400" b="0" i="0" u="none" strike="noStrike" kern="1200" spc="0" baseline="0">
+              <a:solidFill>
+                <a:schemeClr val="tx1">
+                  <a:lumMod val="65000"/>
+                  <a:lumOff val="35000"/>
+                </a:schemeClr>
+              </a:solidFill>
+              <a:latin typeface="+mn-lt"/>
+              <a:ea typeface="+mn-ea"/>
+              <a:cs typeface="+mn-cs"/>
+            </a:defRPr>
+          </a:pPr>
+          <a:endParaRPr lang="en-US"/>
+        </a:p>
+      </c:txPr>
+    </c:title>
+    <c:autoTitleDeleted val="0"/>
+    <c:plotArea>
+      <c:layout/>
+      <c:scatterChart>
+        <c:scatterStyle val="lineMarker"/>
+        <c:varyColors val="0"/>
+        <c:ser>
+          <c:idx val="0"/>
+          <c:order val="0"/>
+          <c:spPr>
+            <a:ln w="19050" cap="rnd">
+              <a:solidFill>
+                <a:schemeClr val="accent1"/>
+              </a:solidFill>
+              <a:round/>
+            </a:ln>
+            <a:effectLst/>
+          </c:spPr>
+          <c:marker>
+            <c:symbol val="circle"/>
+            <c:size val="5"/>
+            <c:spPr>
+              <a:solidFill>
+                <a:schemeClr val="accent1"/>
+              </a:solidFill>
+              <a:ln w="9525">
+                <a:solidFill>
+                  <a:schemeClr val="accent1"/>
+                </a:solidFill>
+              </a:ln>
+              <a:effectLst/>
+            </c:spPr>
+          </c:marker>
+          <c:xVal>
+            <c:numRef>
+              <c:f>Sheet1!$E$6:$E$10</c:f>
+              <c:numCache>
+                <c:formatCode>General</c:formatCode>
+                <c:ptCount val="5"/>
+                <c:pt idx="0">
+                  <c:v>1523</c:v>
+                </c:pt>
+                <c:pt idx="1">
+                  <c:v>20471</c:v>
+                </c:pt>
+                <c:pt idx="2">
+                  <c:v>37020</c:v>
+                </c:pt>
+                <c:pt idx="3">
+                  <c:v>82376</c:v>
+                </c:pt>
+                <c:pt idx="4">
+                  <c:v>152180</c:v>
+                </c:pt>
+              </c:numCache>
+            </c:numRef>
+          </c:xVal>
+          <c:yVal>
+            <c:numRef>
+              <c:f>Sheet1!$F$6:$F$10</c:f>
+              <c:numCache>
+                <c:formatCode>General</c:formatCode>
+                <c:ptCount val="5"/>
+                <c:pt idx="0">
+                  <c:v>0</c:v>
+                </c:pt>
+                <c:pt idx="1">
+                  <c:v>0.8</c:v>
+                </c:pt>
+                <c:pt idx="2">
+                  <c:v>1</c:v>
+                </c:pt>
+                <c:pt idx="3">
+                  <c:v>1.1000000000000001</c:v>
+                </c:pt>
+                <c:pt idx="4">
+                  <c:v>1.4</c:v>
+                </c:pt>
+              </c:numCache>
+            </c:numRef>
+          </c:yVal>
+          <c:smooth val="0"/>
+          <c:extLst>
+            <c:ext xmlns:c16="http://schemas.microsoft.com/office/drawing/2014/chart" uri="{C3380CC4-5D6E-409C-BE32-E72D297353CC}">
+              <c16:uniqueId val="{00000000-FDE8-4ED6-A776-8671AD6E592E}"/>
+            </c:ext>
+          </c:extLst>
+        </c:ser>
+        <c:dLbls>
+          <c:showLegendKey val="0"/>
+          <c:showVal val="0"/>
+          <c:showCatName val="0"/>
+          <c:showSerName val="0"/>
+          <c:showPercent val="0"/>
+          <c:showBubbleSize val="0"/>
+        </c:dLbls>
+        <c:axId val="1082233023"/>
+        <c:axId val="1082227615"/>
+      </c:scatterChart>
+      <c:valAx>
+        <c:axId val="1082233023"/>
+        <c:scaling>
+          <c:orientation val="minMax"/>
+        </c:scaling>
+        <c:delete val="0"/>
+        <c:axPos val="b"/>
+        <c:majorGridlines>
+          <c:spPr>
+            <a:ln w="9525" cap="flat" cmpd="sng" algn="ctr">
+              <a:solidFill>
+                <a:schemeClr val="tx1">
+                  <a:lumMod val="15000"/>
+                  <a:lumOff val="85000"/>
+                </a:schemeClr>
+              </a:solidFill>
+              <a:round/>
+            </a:ln>
+            <a:effectLst/>
+          </c:spPr>
+        </c:majorGridlines>
+        <c:numFmt formatCode="General" sourceLinked="1"/>
+        <c:majorTickMark val="none"/>
+        <c:minorTickMark val="none"/>
+        <c:tickLblPos val="nextTo"/>
+        <c:spPr>
+          <a:noFill/>
+          <a:ln w="9525" cap="flat" cmpd="sng" algn="ctr">
+            <a:solidFill>
+              <a:schemeClr val="tx1">
+                <a:lumMod val="25000"/>
+                <a:lumOff val="75000"/>
+              </a:schemeClr>
+            </a:solidFill>
+            <a:round/>
+          </a:ln>
+          <a:effectLst/>
+        </c:spPr>
+        <c:txPr>
+          <a:bodyPr rot="-60000000" spcFirstLastPara="1" vertOverflow="ellipsis" vert="horz" wrap="square" anchor="ctr" anchorCtr="1"/>
+          <a:lstStyle/>
+          <a:p>
+            <a:pPr>
+              <a:defRPr sz="900" b="0" i="0" u="none" strike="noStrike" kern="1200" baseline="0">
+                <a:solidFill>
+                  <a:schemeClr val="tx1">
+                    <a:lumMod val="65000"/>
+                    <a:lumOff val="35000"/>
+                  </a:schemeClr>
+                </a:solidFill>
+                <a:latin typeface="+mn-lt"/>
+                <a:ea typeface="+mn-ea"/>
+                <a:cs typeface="+mn-cs"/>
+              </a:defRPr>
+            </a:pPr>
+            <a:endParaRPr lang="en-US"/>
+          </a:p>
+        </c:txPr>
+        <c:crossAx val="1082227615"/>
+        <c:crosses val="autoZero"/>
+        <c:crossBetween val="midCat"/>
+      </c:valAx>
+      <c:valAx>
+        <c:axId val="1082227615"/>
+        <c:scaling>
+          <c:orientation val="minMax"/>
+        </c:scaling>
+        <c:delete val="0"/>
+        <c:axPos val="l"/>
+        <c:majorGridlines>
+          <c:spPr>
+            <a:ln w="9525" cap="flat" cmpd="sng" algn="ctr">
+              <a:solidFill>
+                <a:schemeClr val="tx1">
+                  <a:lumMod val="15000"/>
+                  <a:lumOff val="85000"/>
+                </a:schemeClr>
+              </a:solidFill>
+              <a:round/>
+            </a:ln>
+            <a:effectLst/>
+          </c:spPr>
+        </c:majorGridlines>
+        <c:numFmt formatCode="General" sourceLinked="1"/>
+        <c:majorTickMark val="none"/>
+        <c:minorTickMark val="none"/>
+        <c:tickLblPos val="nextTo"/>
+        <c:spPr>
+          <a:noFill/>
+          <a:ln w="9525" cap="flat" cmpd="sng" algn="ctr">
+            <a:solidFill>
+              <a:schemeClr val="tx1">
+                <a:lumMod val="25000"/>
+                <a:lumOff val="75000"/>
+              </a:schemeClr>
+            </a:solidFill>
+            <a:round/>
+          </a:ln>
+          <a:effectLst/>
+        </c:spPr>
+        <c:txPr>
+          <a:bodyPr rot="-60000000" spcFirstLastPara="1" vertOverflow="ellipsis" vert="horz" wrap="square" anchor="ctr" anchorCtr="1"/>
+          <a:lstStyle/>
+          <a:p>
+            <a:pPr>
+              <a:defRPr sz="900" b="0" i="0" u="none" strike="noStrike" kern="1200" baseline="0">
+                <a:solidFill>
+                  <a:schemeClr val="tx1">
+                    <a:lumMod val="65000"/>
+                    <a:lumOff val="35000"/>
+                  </a:schemeClr>
+                </a:solidFill>
+                <a:latin typeface="+mn-lt"/>
+                <a:ea typeface="+mn-ea"/>
+                <a:cs typeface="+mn-cs"/>
+              </a:defRPr>
+            </a:pPr>
+            <a:endParaRPr lang="en-US"/>
+          </a:p>
+        </c:txPr>
+        <c:crossAx val="1082233023"/>
+        <c:crosses val="autoZero"/>
+        <c:crossBetween val="midCat"/>
+      </c:valAx>
+      <c:spPr>
+        <a:noFill/>
+        <a:ln>
+          <a:noFill/>
+        </a:ln>
+        <a:effectLst/>
+      </c:spPr>
+    </c:plotArea>
+    <c:plotVisOnly val="1"/>
+    <c:dispBlanksAs val="gap"/>
+    <c:showDLblsOverMax val="0"/>
+  </c:chart>
+  <c:spPr>
+    <a:solidFill>
+      <a:schemeClr val="bg1"/>
+    </a:solidFill>
+    <a:ln w="9525" cap="flat" cmpd="sng" algn="ctr">
+      <a:solidFill>
+        <a:schemeClr val="tx1">
+          <a:lumMod val="15000"/>
+          <a:lumOff val="85000"/>
+        </a:schemeClr>
+      </a:solidFill>
+      <a:round/>
+    </a:ln>
+    <a:effectLst/>
+  </c:spPr>
+  <c:txPr>
+    <a:bodyPr/>
+    <a:lstStyle/>
+    <a:p>
+      <a:pPr>
+        <a:defRPr/>
+      </a:pPr>
+      <a:endParaRPr lang="en-US"/>
+    </a:p>
+  </c:txPr>
+  <c:externalData r:id="rId3">
+    <c:autoUpdate val="0"/>
+  </c:externalData>
+</c:chartSpace>
+</file>
+
+<file path=word/charts/colors1.xml><?xml version="1.0" encoding="utf-8"?>
+<cs:colorStyle xmlns:cs="http://schemas.microsoft.com/office/drawing/2012/chartStyle" xmlns:a="http://schemas.openxmlformats.org/drawingml/2006/main" meth="cycle" id="10">
+  <a:schemeClr val="accent1"/>
+  <a:schemeClr val="accent2"/>
+  <a:schemeClr val="accent3"/>
+  <a:schemeClr val="accent4"/>
+  <a:schemeClr val="accent5"/>
+  <a:schemeClr val="accent6"/>
+  <cs:variation/>
+  <cs:variation>
+    <a:lumMod val="60000"/>
+  </cs:variation>
+  <cs:variation>
+    <a:lumMod val="80000"/>
+    <a:lumOff val="20000"/>
+  </cs:variation>
+  <cs:variation>
+    <a:lumMod val="80000"/>
+  </cs:variation>
+  <cs:variation>
+    <a:lumMod val="60000"/>
+    <a:lumOff val="40000"/>
+  </cs:variation>
+  <cs:variation>
+    <a:lumMod val="50000"/>
+  </cs:variation>
+  <cs:variation>
+    <a:lumMod val="70000"/>
+    <a:lumOff val="30000"/>
+  </cs:variation>
+  <cs:variation>
+    <a:lumMod val="70000"/>
+  </cs:variation>
+  <cs:variation>
+    <a:lumMod val="50000"/>
+    <a:lumOff val="50000"/>
+  </cs:variation>
+</cs:colorStyle>
+</file>
+
+<file path=word/charts/style1.xml><?xml version="1.0" encoding="utf-8"?>
+<cs:chartStyle xmlns:cs="http://schemas.microsoft.com/office/drawing/2012/chartStyle" xmlns:a="http://schemas.openxmlformats.org/drawingml/2006/main" id="240">
+  <cs:axisTitle>
+    <cs:lnRef idx="0"/>
+    <cs:fillRef idx="0"/>
+    <cs:effectRef idx="0"/>
+    <cs:fontRef idx="minor">
+      <a:schemeClr val="tx1">
+        <a:lumMod val="65000"/>
+        <a:lumOff val="35000"/>
+      </a:schemeClr>
+    </cs:fontRef>
+    <cs:defRPr sz="1000" kern="1200"/>
+  </cs:axisTitle>
+  <cs:categoryAxis>
+    <cs:lnRef idx="0"/>
+    <cs:fillRef idx="0"/>
+    <cs:effectRef idx="0"/>
+    <cs:fontRef idx="minor">
+      <a:schemeClr val="tx1">
+        <a:lumMod val="65000"/>
+        <a:lumOff val="35000"/>
+      </a:schemeClr>
+    </cs:fontRef>
+    <cs:spPr>
+      <a:ln w="9525" cap="flat" cmpd="sng" algn="ctr">
+        <a:solidFill>
+          <a:schemeClr val="tx1">
+            <a:lumMod val="25000"/>
+            <a:lumOff val="75000"/>
+          </a:schemeClr>
+        </a:solidFill>
+        <a:round/>
+      </a:ln>
+    </cs:spPr>
+    <cs:defRPr sz="900" kern="1200"/>
+  </cs:categoryAxis>
+  <cs:chartArea mods="allowNoFillOverride allowNoLineOverride">
+    <cs:lnRef idx="0"/>
+    <cs:fillRef idx="0"/>
+    <cs:effectRef idx="0"/>
+    <cs:fontRef idx="minor">
+      <a:schemeClr val="tx1"/>
+    </cs:fontRef>
+    <cs:spPr>
+      <a:solidFill>
+        <a:schemeClr val="bg1"/>
+      </a:solidFill>
+      <a:ln w="9525" cap="flat" cmpd="sng" algn="ctr">
+        <a:solidFill>
+          <a:schemeClr val="tx1">
+            <a:lumMod val="15000"/>
+            <a:lumOff val="85000"/>
+          </a:schemeClr>
+        </a:solidFill>
+        <a:round/>
+      </a:ln>
+    </cs:spPr>
+    <cs:defRPr sz="1000" kern="1200"/>
+  </cs:chartArea>
+  <cs:dataLabel>
+    <cs:lnRef idx="0"/>
+    <cs:fillRef idx="0"/>
+    <cs:effectRef idx="0"/>
+    <cs:fontRef idx="minor">
+      <a:schemeClr val="tx1">
+        <a:lumMod val="75000"/>
+        <a:lumOff val="25000"/>
+      </a:schemeClr>
+    </cs:fontRef>
+    <cs:defRPr sz="900" kern="1200"/>
+  </cs:dataLabel>
+  <cs:dataLabelCallout>
+    <cs:lnRef idx="0"/>
+    <cs:fillRef idx="0"/>
+    <cs:effectRef idx="0"/>
+    <cs:fontRef idx="minor">
+      <a:schemeClr val="dk1">
+        <a:lumMod val="65000"/>
+        <a:lumOff val="35000"/>
+      </a:schemeClr>
+    </cs:fontRef>
+    <cs:spPr>
+      <a:solidFill>
+        <a:schemeClr val="lt1"/>
+      </a:solidFill>
+      <a:ln>
+        <a:solidFill>
+          <a:schemeClr val="dk1">
+            <a:lumMod val="25000"/>
+            <a:lumOff val="75000"/>
+          </a:schemeClr>
+        </a:solidFill>
+      </a:ln>
+    </cs:spPr>
+    <cs:defRPr sz="900" kern="1200"/>
+    <cs:bodyPr rot="0" spcFirstLastPara="1" vertOverflow="clip" horzOverflow="clip" vert="horz" wrap="square" lIns="36576" tIns="18288" rIns="36576" bIns="18288" anchor="ctr" anchorCtr="1">
+      <a:spAutoFit/>
+    </cs:bodyPr>
+  </cs:dataLabelCallout>
+  <cs:dataPoint>
+    <cs:lnRef idx="0"/>
+    <cs:fillRef idx="1">
+      <cs:styleClr val="auto"/>
+    </cs:fillRef>
+    <cs:effectRef idx="0"/>
+    <cs:fontRef idx="minor">
+      <a:schemeClr val="tx1"/>
+    </cs:fontRef>
+  </cs:dataPoint>
+  <cs:dataPoint3D>
+    <cs:lnRef idx="0"/>
+    <cs:fillRef idx="1">
+      <cs:styleClr val="auto"/>
+    </cs:fillRef>
+    <cs:effectRef idx="0"/>
+    <cs:fontRef idx="minor">
+      <a:schemeClr val="tx1"/>
+    </cs:fontRef>
+  </cs:dataPoint3D>
+  <cs:dataPointLine>
+    <cs:lnRef idx="0">
+      <cs:styleClr val="auto"/>
+    </cs:lnRef>
+    <cs:fillRef idx="1"/>
+    <cs:effectRef idx="0"/>
+    <cs:fontRef idx="minor">
+      <a:schemeClr val="tx1"/>
+    </cs:fontRef>
+    <cs:spPr>
+      <a:ln w="19050" cap="rnd">
+        <a:solidFill>
+          <a:schemeClr val="phClr"/>
+        </a:solidFill>
+        <a:round/>
+      </a:ln>
+    </cs:spPr>
+  </cs:dataPointLine>
+  <cs:dataPointMarker>
+    <cs:lnRef idx="0">
+      <cs:styleClr val="auto"/>
+    </cs:lnRef>
+    <cs:fillRef idx="1">
+      <cs:styleClr val="auto"/>
+    </cs:fillRef>
+    <cs:effectRef idx="0"/>
+    <cs:fontRef idx="minor">
+      <a:schemeClr val="tx1"/>
+    </cs:fontRef>
+    <cs:spPr>
+      <a:ln w="9525">
+        <a:solidFill>
+          <a:schemeClr val="phClr"/>
+        </a:solidFill>
+      </a:ln>
+    </cs:spPr>
+  </cs:dataPointMarker>
+  <cs:dataPointMarkerLayout symbol="circle" size="5"/>
+  <cs:dataPointWireframe>
+    <cs:lnRef idx="0">
+      <cs:styleClr val="auto"/>
+    </cs:lnRef>
+    <cs:fillRef idx="0"/>
+    <cs:effectRef idx="0"/>
+    <cs:fontRef idx="minor">
+      <a:schemeClr val="dk1"/>
+    </cs:fontRef>
+    <cs:spPr>
+      <a:ln w="9525" cap="rnd">
+        <a:solidFill>
+          <a:schemeClr val="phClr"/>
+        </a:solidFill>
+        <a:round/>
+      </a:ln>
+    </cs:spPr>
+  </cs:dataPointWireframe>
+  <cs:dataTable>
+    <cs:lnRef idx="0"/>
+    <cs:fillRef idx="0"/>
+    <cs:effectRef idx="0"/>
+    <cs:fontRef idx="minor">
+      <a:schemeClr val="tx1">
+        <a:lumMod val="65000"/>
+        <a:lumOff val="35000"/>
+      </a:schemeClr>
+    </cs:fontRef>
+    <cs:spPr>
+      <a:noFill/>
+      <a:ln w="9525" cap="flat" cmpd="sng" algn="ctr">
+        <a:solidFill>
+          <a:schemeClr val="tx1">
+            <a:lumMod val="15000"/>
+            <a:lumOff val="85000"/>
+          </a:schemeClr>
+        </a:solidFill>
+        <a:round/>
+      </a:ln>
+    </cs:spPr>
+    <cs:defRPr sz="900" kern="1200"/>
+  </cs:dataTable>
+  <cs:downBar>
+    <cs:lnRef idx="0"/>
+    <cs:fillRef idx="0"/>
+    <cs:effectRef idx="0"/>
+    <cs:fontRef idx="minor">
+      <a:schemeClr val="tx1"/>
+    </cs:fontRef>
+    <cs:spPr>
+      <a:solidFill>
+        <a:schemeClr val="dk1">
+          <a:lumMod val="75000"/>
+          <a:lumOff val="25000"/>
+        </a:schemeClr>
+      </a:solidFill>
+      <a:ln w="9525" cap="flat" cmpd="sng" algn="ctr">
+        <a:solidFill>
+          <a:schemeClr val="tx1">
+            <a:lumMod val="65000"/>
+            <a:lumOff val="35000"/>
+          </a:schemeClr>
+        </a:solidFill>
+        <a:round/>
+      </a:ln>
+    </cs:spPr>
+  </cs:downBar>
+  <cs:dropLine>
+    <cs:lnRef idx="0"/>
+    <cs:fillRef idx="0"/>
+    <cs:effectRef idx="0"/>
+    <cs:fontRef idx="minor">
+      <a:schemeClr val="tx1"/>
+    </cs:fontRef>
+    <cs:spPr>
+      <a:ln w="9525" cap="flat" cmpd="sng" algn="ctr">
+        <a:solidFill>
+          <a:schemeClr val="tx1">
+            <a:lumMod val="35000"/>
+            <a:lumOff val="65000"/>
+          </a:schemeClr>
+        </a:solidFill>
+        <a:round/>
+      </a:ln>
+    </cs:spPr>
+  </cs:dropLine>
+  <cs:errorBar>
+    <cs:lnRef idx="0"/>
+    <cs:fillRef idx="0"/>
+    <cs:effectRef idx="0"/>
+    <cs:fontRef idx="minor">
+      <a:schemeClr val="tx1"/>
+    </cs:fontRef>
+    <cs:spPr>
+      <a:ln w="9525" cap="flat" cmpd="sng" algn="ctr">
+        <a:solidFill>
+          <a:schemeClr val="tx1">
+            <a:lumMod val="65000"/>
+            <a:lumOff val="35000"/>
+          </a:schemeClr>
+        </a:solidFill>
+        <a:round/>
+      </a:ln>
+    </cs:spPr>
+  </cs:errorBar>
+  <cs:floor>
+    <cs:lnRef idx="0"/>
+    <cs:fillRef idx="0"/>
+    <cs:effectRef idx="0"/>
+    <cs:fontRef idx="minor">
+      <a:schemeClr val="tx1"/>
+    </cs:fontRef>
+    <cs:spPr>
+      <a:noFill/>
+      <a:ln>
+        <a:noFill/>
+      </a:ln>
+    </cs:spPr>
+  </cs:floor>
+  <cs:gridlineMajor>
+    <cs:lnRef idx="0"/>
+    <cs:fillRef idx="0"/>
+    <cs:effectRef idx="0"/>
+    <cs:fontRef idx="minor">
+      <a:schemeClr val="tx1"/>
+    </cs:fontRef>
+    <cs:spPr>
+      <a:ln w="9525" cap="flat" cmpd="sng" algn="ctr">
+        <a:solidFill>
+          <a:schemeClr val="tx1">
+            <a:lumMod val="15000"/>
+            <a:lumOff val="85000"/>
+          </a:schemeClr>
+        </a:solidFill>
+        <a:round/>
+      </a:ln>
+    </cs:spPr>
+  </cs:gridlineMajor>
+  <cs:gridlineMinor>
+    <cs:lnRef idx="0"/>
+    <cs:fillRef idx="0"/>
+    <cs:effectRef idx="0"/>
+    <cs:fontRef idx="minor">
+      <a:schemeClr val="tx1"/>
+    </cs:fontRef>
+    <cs:spPr>
+      <a:ln w="9525" cap="flat" cmpd="sng" algn="ctr">
+        <a:solidFill>
+          <a:schemeClr val="tx1">
+            <a:lumMod val="5000"/>
+            <a:lumOff val="95000"/>
+          </a:schemeClr>
+        </a:solidFill>
+        <a:round/>
+      </a:ln>
+    </cs:spPr>
+  </cs:gridlineMinor>
+  <cs:hiLoLine>
+    <cs:lnRef idx="0"/>
+    <cs:fillRef idx="0"/>
+    <cs:effectRef idx="0"/>
+    <cs:fontRef idx="minor">
+      <a:schemeClr val="tx1"/>
+    </cs:fontRef>
+    <cs:spPr>
+      <a:ln w="9525" cap="flat" cmpd="sng" algn="ctr">
+        <a:solidFill>
+          <a:schemeClr val="tx1">
+            <a:lumMod val="50000"/>
+            <a:lumOff val="50000"/>
+          </a:schemeClr>
+        </a:solidFill>
+        <a:round/>
+      </a:ln>
+    </cs:spPr>
+  </cs:hiLoLine>
+  <cs:leaderLine>
+    <cs:lnRef idx="0"/>
+    <cs:fillRef idx="0"/>
+    <cs:effectRef idx="0"/>
+    <cs:fontRef idx="minor">
+      <a:schemeClr val="tx1"/>
+    </cs:fontRef>
+    <cs:spPr>
+      <a:ln w="9525" cap="flat" cmpd="sng" algn="ctr">
+        <a:solidFill>
+          <a:schemeClr val="tx1">
+            <a:lumMod val="35000"/>
+            <a:lumOff val="65000"/>
+          </a:schemeClr>
+        </a:solidFill>
+        <a:round/>
+      </a:ln>
+    </cs:spPr>
+  </cs:leaderLine>
+  <cs:legend>
+    <cs:lnRef idx="0"/>
+    <cs:fillRef idx="0"/>
+    <cs:effectRef idx="0"/>
+    <cs:fontRef idx="minor">
+      <a:schemeClr val="tx1">
+        <a:lumMod val="65000"/>
+        <a:lumOff val="35000"/>
+      </a:schemeClr>
+    </cs:fontRef>
+    <cs:defRPr sz="900" kern="1200"/>
+  </cs:legend>
+  <cs:plotArea mods="allowNoFillOverride allowNoLineOverride">
+    <cs:lnRef idx="0"/>
+    <cs:fillRef idx="0"/>
+    <cs:effectRef idx="0"/>
+    <cs:fontRef idx="minor">
+      <a:schemeClr val="tx1"/>
+    </cs:fontRef>
+  </cs:plotArea>
+  <cs:plotArea3D mods="allowNoFillOverride allowNoLineOverride">
+    <cs:lnRef idx="0"/>
+    <cs:fillRef idx="0"/>
+    <cs:effectRef idx="0"/>
+    <cs:fontRef idx="minor">
+      <a:schemeClr val="tx1"/>
+    </cs:fontRef>
+  </cs:plotArea3D>
+  <cs:seriesAxis>
+    <cs:lnRef idx="0"/>
+    <cs:fillRef idx="0"/>
+    <cs:effectRef idx="0"/>
+    <cs:fontRef idx="minor">
+      <a:schemeClr val="tx1">
+        <a:lumMod val="65000"/>
+        <a:lumOff val="35000"/>
+      </a:schemeClr>
+    </cs:fontRef>
+    <cs:defRPr sz="900" kern="1200"/>
+  </cs:seriesAxis>
+  <cs:seriesLine>
+    <cs:lnRef idx="0"/>
+    <cs:fillRef idx="0"/>
+    <cs:effectRef idx="0"/>
+    <cs:fontRef idx="minor">
+      <a:schemeClr val="tx1"/>
+    </cs:fontRef>
+    <cs:spPr>
+      <a:ln w="9525" cap="flat" cmpd="sng" algn="ctr">
+        <a:solidFill>
+          <a:schemeClr val="tx1">
+            <a:lumMod val="35000"/>
+            <a:lumOff val="65000"/>
+          </a:schemeClr>
+        </a:solidFill>
+        <a:round/>
+      </a:ln>
+    </cs:spPr>
+  </cs:seriesLine>
+  <cs:title>
+    <cs:lnRef idx="0"/>
+    <cs:fillRef idx="0"/>
+    <cs:effectRef idx="0"/>
+    <cs:fontRef idx="minor">
+      <a:schemeClr val="tx1">
+        <a:lumMod val="65000"/>
+        <a:lumOff val="35000"/>
+      </a:schemeClr>
+    </cs:fontRef>
+    <cs:defRPr sz="1400" b="0" kern="1200" spc="0" baseline="0"/>
+  </cs:title>
+  <cs:trendline>
+    <cs:lnRef idx="0">
+      <cs:styleClr val="auto"/>
+    </cs:lnRef>
+    <cs:fillRef idx="0"/>
+    <cs:effectRef idx="0"/>
+    <cs:fontRef idx="minor">
+      <a:schemeClr val="tx1"/>
+    </cs:fontRef>
+    <cs:spPr>
+      <a:ln w="19050" cap="rnd">
+        <a:solidFill>
+          <a:schemeClr val="phClr"/>
+        </a:solidFill>
+        <a:prstDash val="sysDot"/>
+      </a:ln>
+    </cs:spPr>
+  </cs:trendline>
+  <cs:trendlineLabel>
+    <cs:lnRef idx="0"/>
+    <cs:fillRef idx="0"/>
+    <cs:effectRef idx="0"/>
+    <cs:fontRef idx="minor">
+      <a:schemeClr val="tx1">
+        <a:lumMod val="65000"/>
+        <a:lumOff val="35000"/>
+      </a:schemeClr>
+    </cs:fontRef>
+    <cs:defRPr sz="900" kern="1200"/>
+  </cs:trendlineLabel>
+  <cs:upBar>
+    <cs:lnRef idx="0"/>
+    <cs:fillRef idx="0"/>
+    <cs:effectRef idx="0"/>
+    <cs:fontRef idx="minor">
+      <a:schemeClr val="tx1"/>
+    </cs:fontRef>
+    <cs:spPr>
+      <a:solidFill>
+        <a:schemeClr val="lt1"/>
+      </a:solidFill>
+      <a:ln w="9525" cap="flat" cmpd="sng" algn="ctr">
+        <a:solidFill>
+          <a:schemeClr val="tx1">
+            <a:lumMod val="65000"/>
+            <a:lumOff val="35000"/>
+          </a:schemeClr>
+        </a:solidFill>
+        <a:round/>
+      </a:ln>
+    </cs:spPr>
+  </cs:upBar>
+  <cs:valueAxis>
+    <cs:lnRef idx="0"/>
+    <cs:fillRef idx="0"/>
+    <cs:effectRef idx="0"/>
+    <cs:fontRef idx="minor">
+      <a:schemeClr val="tx1">
+        <a:lumMod val="65000"/>
+        <a:lumOff val="35000"/>
+      </a:schemeClr>
+    </cs:fontRef>
+    <cs:spPr>
+      <a:ln w="9525" cap="flat" cmpd="sng" algn="ctr">
+        <a:solidFill>
+          <a:schemeClr val="tx1">
+            <a:lumMod val="25000"/>
+            <a:lumOff val="75000"/>
+          </a:schemeClr>
+        </a:solidFill>
+        <a:round/>
+      </a:ln>
+    </cs:spPr>
+    <cs:defRPr sz="900" kern="1200"/>
+  </cs:valueAxis>
+  <cs:wall>
+    <cs:lnRef idx="0"/>
+    <cs:fillRef idx="0"/>
+    <cs:effectRef idx="0"/>
+    <cs:fontRef idx="minor">
+      <a:schemeClr val="tx1"/>
+    </cs:fontRef>
+    <cs:spPr>
+      <a:noFill/>
+      <a:ln>
+        <a:noFill/>
+      </a:ln>
+    </cs:spPr>
+  </cs:wall>
+</cs:chartStyle>
+</file>
+
 <file path=word/theme/theme1.xml><?xml version="1.0" encoding="utf-8"?>
 <a:theme xmlns:a="http://schemas.openxmlformats.org/drawingml/2006/main" name="Office Theme">
   <a:themeElements>

</xml_diff>

<commit_message>
Actualización documento de análisis
</commit_message>
<xml_diff>
--- a/Docs/Documento de analisis.docx
+++ b/Docs/Documento de analisis.docx
@@ -1,6 +1,6 @@
 
 <file path=word/document.xml><?xml version="1.0" encoding="utf-8"?>
-<w:document xmlns:wpc="http://schemas.microsoft.com/office/word/2010/wordprocessingCanvas" xmlns:cx="http://schemas.microsoft.com/office/drawing/2014/chartex" xmlns:cx1="http://schemas.microsoft.com/office/drawing/2015/9/8/chartex" xmlns:cx2="http://schemas.microsoft.com/office/drawing/2015/10/21/chartex" xmlns:cx3="http://schemas.microsoft.com/office/drawing/2016/5/9/chartex" xmlns:cx4="http://schemas.microsoft.com/office/drawing/2016/5/10/chartex" xmlns:cx5="http://schemas.microsoft.com/office/drawing/2016/5/11/chartex" xmlns:cx6="http://schemas.microsoft.com/office/drawing/2016/5/12/chartex" xmlns:cx7="http://schemas.microsoft.com/office/drawing/2016/5/13/chartex" xmlns:cx8="http://schemas.microsoft.com/office/drawing/2016/5/14/chartex" xmlns:mc="http://schemas.openxmlformats.org/markup-compatibility/2006" xmlns:aink="http://schemas.microsoft.com/office/drawing/2016/ink" xmlns:am3d="http://schemas.microsoft.com/office/drawing/2017/model3d" xmlns:o="urn:schemas-microsoft-com:office:office" xmlns:r="http://schemas.openxmlformats.org/officeDocument/2006/relationships" xmlns:m="http://schemas.openxmlformats.org/officeDocument/2006/math" xmlns:v="urn:schemas-microsoft-com:vml" xmlns:wp14="http://schemas.microsoft.com/office/word/2010/wordprocessingDrawing" xmlns:wp="http://schemas.openxmlformats.org/drawingml/2006/wordprocessingDrawing" xmlns:w10="urn:schemas-microsoft-com:office:word" xmlns:w="http://schemas.openxmlformats.org/wordprocessingml/2006/main" xmlns:w14="http://schemas.microsoft.com/office/word/2010/wordml" xmlns:w15="http://schemas.microsoft.com/office/word/2012/wordml" xmlns:w16cex="http://schemas.microsoft.com/office/word/2018/wordml/cex" xmlns:w16cid="http://schemas.microsoft.com/office/word/2016/wordml/cid" xmlns:w16="http://schemas.microsoft.com/office/word/2018/wordml" xmlns:w16sdtdh="http://schemas.microsoft.com/office/word/2020/wordml/sdtdatahash" xmlns:w16se="http://schemas.microsoft.com/office/word/2015/wordml/symex" xmlns:wpg="http://schemas.microsoft.com/office/word/2010/wordprocessingGroup" xmlns:wpi="http://schemas.microsoft.com/office/word/2010/wordprocessingInk" xmlns:wne="http://schemas.microsoft.com/office/word/2006/wordml" xmlns:wps="http://schemas.microsoft.com/office/word/2010/wordprocessingShape" mc:Ignorable="w14 w15 w16se w16cid w16 w16cex w16sdtdh wp14">
+<w:document xmlns:wpc="http://schemas.microsoft.com/office/word/2010/wordprocessingCanvas" xmlns:cx="http://schemas.microsoft.com/office/drawing/2014/chartex" xmlns:cx1="http://schemas.microsoft.com/office/drawing/2015/9/8/chartex" xmlns:cx2="http://schemas.microsoft.com/office/drawing/2015/10/21/chartex" xmlns:cx3="http://schemas.microsoft.com/office/drawing/2016/5/9/chartex" xmlns:cx4="http://schemas.microsoft.com/office/drawing/2016/5/10/chartex" xmlns:cx5="http://schemas.microsoft.com/office/drawing/2016/5/11/chartex" xmlns:cx6="http://schemas.microsoft.com/office/drawing/2016/5/12/chartex" xmlns:cx7="http://schemas.microsoft.com/office/drawing/2016/5/13/chartex" xmlns:cx8="http://schemas.microsoft.com/office/drawing/2016/5/14/chartex" xmlns:mc="http://schemas.openxmlformats.org/markup-compatibility/2006" xmlns:aink="http://schemas.microsoft.com/office/drawing/2016/ink" xmlns:am3d="http://schemas.microsoft.com/office/drawing/2017/model3d" xmlns:o="urn:schemas-microsoft-com:office:office" xmlns:r="http://schemas.openxmlformats.org/officeDocument/2006/relationships" xmlns:m="http://schemas.openxmlformats.org/officeDocument/2006/math" xmlns:v="urn:schemas-microsoft-com:vml" xmlns:wp14="http://schemas.microsoft.com/office/word/2010/wordprocessingDrawing" xmlns:wp="http://schemas.openxmlformats.org/drawingml/2006/wordprocessingDrawing" xmlns:w10="urn:schemas-microsoft-com:office:word" xmlns:w="http://schemas.openxmlformats.org/wordprocessingml/2006/main" xmlns:w14="http://schemas.microsoft.com/office/word/2010/wordml" xmlns:w15="http://schemas.microsoft.com/office/word/2012/wordml" xmlns:w16cex="http://schemas.microsoft.com/office/word/2018/wordml/cex" xmlns:w16cid="http://schemas.microsoft.com/office/word/2016/wordml/cid" xmlns:w16="http://schemas.microsoft.com/office/word/2018/wordml" xmlns:w16se="http://schemas.microsoft.com/office/word/2015/wordml/symex" xmlns:wpg="http://schemas.microsoft.com/office/word/2010/wordprocessingGroup" xmlns:wpi="http://schemas.microsoft.com/office/word/2010/wordprocessingInk" xmlns:wne="http://schemas.microsoft.com/office/word/2006/wordml" xmlns:wps="http://schemas.microsoft.com/office/word/2010/wordprocessingShape" mc:Ignorable="w14 w15 w16se w16cid w16 w16cex wp14">
   <w:body>
     <w:p>
       <w:pPr>
@@ -231,7 +231,7 @@
     </w:p>
     <w:tbl>
       <w:tblPr>
-        <w:tblStyle w:val="TableGrid"/>
+        <w:tblStyle w:val="Tablaconcuadrcula"/>
         <w:tblW w:w="0" w:type="auto"/>
         <w:tblLook w:val="04A0" w:firstRow="1" w:lastRow="0" w:firstColumn="1" w:lastColumn="0" w:noHBand="0" w:noVBand="1"/>
       </w:tblPr>
@@ -310,27 +310,7 @@
                 <w:szCs w:val="24"/>
                 <w:lang w:val="es-CO"/>
               </w:rPr>
-              <w:t>1523 (-</w:t>
-            </w:r>
-            <w:proofErr w:type="spellStart"/>
-            <w:r>
-              <w:rPr>
-                <w:rFonts w:ascii="Times New Roman" w:hAnsi="Times New Roman" w:cs="Times New Roman"/>
-                <w:sz w:val="24"/>
-                <w:szCs w:val="24"/>
-                <w:lang w:val="es-CO"/>
-              </w:rPr>
-              <w:t>small</w:t>
-            </w:r>
-            <w:proofErr w:type="spellEnd"/>
-            <w:r>
-              <w:rPr>
-                <w:rFonts w:ascii="Times New Roman" w:hAnsi="Times New Roman" w:cs="Times New Roman"/>
-                <w:sz w:val="24"/>
-                <w:szCs w:val="24"/>
-                <w:lang w:val="es-CO"/>
-              </w:rPr>
-              <w:t>)</w:t>
+              <w:t>1523 (-small)</w:t>
             </w:r>
           </w:p>
         </w:tc>
@@ -530,27 +510,7 @@
                 <w:szCs w:val="24"/>
                 <w:lang w:val="es-CO"/>
               </w:rPr>
-              <w:t>152180 (-</w:t>
-            </w:r>
-            <w:proofErr w:type="spellStart"/>
-            <w:r>
-              <w:rPr>
-                <w:rFonts w:ascii="Times New Roman" w:hAnsi="Times New Roman" w:cs="Times New Roman"/>
-                <w:sz w:val="24"/>
-                <w:szCs w:val="24"/>
-                <w:lang w:val="es-CO"/>
-              </w:rPr>
-              <w:t>large</w:t>
-            </w:r>
-            <w:proofErr w:type="spellEnd"/>
-            <w:r>
-              <w:rPr>
-                <w:rFonts w:ascii="Times New Roman" w:hAnsi="Times New Roman" w:cs="Times New Roman"/>
-                <w:sz w:val="24"/>
-                <w:szCs w:val="24"/>
-                <w:lang w:val="es-CO"/>
-              </w:rPr>
-              <w:t>)</w:t>
+              <w:t>152180 (-large)</w:t>
             </w:r>
           </w:p>
         </w:tc>
@@ -666,47 +626,7 @@
           <w:szCs w:val="24"/>
           <w:lang w:val="es-CO"/>
         </w:rPr>
-        <w:t xml:space="preserve">En base a los resultados obtenidos para las diferentes pruebas y la </w:t>
-      </w:r>
-      <w:proofErr w:type="spellStart"/>
-      <w:r>
-        <w:rPr>
-          <w:rFonts w:ascii="Times New Roman" w:hAnsi="Times New Roman" w:cs="Times New Roman"/>
-          <w:sz w:val="24"/>
-          <w:szCs w:val="24"/>
-          <w:lang w:val="es-CO"/>
-        </w:rPr>
-        <w:t>grafica</w:t>
-      </w:r>
-      <w:proofErr w:type="spellEnd"/>
-      <w:r>
-        <w:rPr>
-          <w:rFonts w:ascii="Times New Roman" w:hAnsi="Times New Roman" w:cs="Times New Roman"/>
-          <w:sz w:val="24"/>
-          <w:szCs w:val="24"/>
-          <w:lang w:val="es-CO"/>
-        </w:rPr>
-        <w:t xml:space="preserve"> de tendencia, además de la información </w:t>
-      </w:r>
-      <w:proofErr w:type="spellStart"/>
-      <w:r>
-        <w:rPr>
-          <w:rFonts w:ascii="Times New Roman" w:hAnsi="Times New Roman" w:cs="Times New Roman"/>
-          <w:sz w:val="24"/>
-          <w:szCs w:val="24"/>
-          <w:lang w:val="es-CO"/>
-        </w:rPr>
-        <w:t>otrograda</w:t>
-      </w:r>
-      <w:proofErr w:type="spellEnd"/>
-      <w:r>
-        <w:rPr>
-          <w:rFonts w:ascii="Times New Roman" w:hAnsi="Times New Roman" w:cs="Times New Roman"/>
-          <w:sz w:val="24"/>
-          <w:szCs w:val="24"/>
-          <w:lang w:val="es-CO"/>
-        </w:rPr>
-        <w:t xml:space="preserve"> por el código de la carga de datos consideramos que el crecimiento temporal de la carga de datos del programa es de O(n).</w:t>
+        <w:t>En base a los resultados obtenidos para las diferentes pruebas y la grafica de tendencia, además de la información otrograda por el código de la carga de datos consideramos que el crecimiento temporal de la carga de datos del programa es de O(n).</w:t>
       </w:r>
     </w:p>
     <w:p>
@@ -740,7 +660,7 @@
     </w:p>
     <w:tbl>
       <w:tblPr>
-        <w:tblStyle w:val="TableGrid"/>
+        <w:tblStyle w:val="Tablaconcuadrcula"/>
         <w:tblW w:w="0" w:type="auto"/>
         <w:tblLook w:val="04A0" w:firstRow="1" w:lastRow="0" w:firstColumn="1" w:lastColumn="0" w:noHBand="0" w:noVBand="1"/>
       </w:tblPr>
@@ -819,27 +739,7 @@
                 <w:szCs w:val="24"/>
                 <w:lang w:val="es-CO"/>
               </w:rPr>
-              <w:t>1523 (-</w:t>
-            </w:r>
-            <w:proofErr w:type="spellStart"/>
-            <w:r>
-              <w:rPr>
-                <w:rFonts w:ascii="Times New Roman" w:hAnsi="Times New Roman" w:cs="Times New Roman"/>
-                <w:sz w:val="24"/>
-                <w:szCs w:val="24"/>
-                <w:lang w:val="es-CO"/>
-              </w:rPr>
-              <w:t>small</w:t>
-            </w:r>
-            <w:proofErr w:type="spellEnd"/>
-            <w:r>
-              <w:rPr>
-                <w:rFonts w:ascii="Times New Roman" w:hAnsi="Times New Roman" w:cs="Times New Roman"/>
-                <w:sz w:val="24"/>
-                <w:szCs w:val="24"/>
-                <w:lang w:val="es-CO"/>
-              </w:rPr>
-              <w:t>)</w:t>
+              <w:t>1523 (-small)</w:t>
             </w:r>
           </w:p>
         </w:tc>
@@ -1039,60 +939,31 @@
                 <w:szCs w:val="24"/>
                 <w:lang w:val="es-CO"/>
               </w:rPr>
-              <w:t>152180 (-</w:t>
-            </w:r>
-            <w:proofErr w:type="spellStart"/>
-            <w:r>
-              <w:rPr>
-                <w:rFonts w:ascii="Times New Roman" w:hAnsi="Times New Roman" w:cs="Times New Roman"/>
-                <w:sz w:val="24"/>
-                <w:szCs w:val="24"/>
-                <w:lang w:val="es-CO"/>
-              </w:rPr>
-              <w:t>large</w:t>
-            </w:r>
-            <w:proofErr w:type="spellEnd"/>
-            <w:r>
-              <w:rPr>
-                <w:rFonts w:ascii="Times New Roman" w:hAnsi="Times New Roman" w:cs="Times New Roman"/>
-                <w:sz w:val="24"/>
-                <w:szCs w:val="24"/>
-                <w:lang w:val="es-CO"/>
-              </w:rPr>
-              <w:t>)</w:t>
-            </w:r>
-          </w:p>
-        </w:tc>
-        <w:tc>
-          <w:tcPr>
-            <w:tcW w:w="4675" w:type="dxa"/>
-          </w:tcPr>
-          <w:p>
-            <w:pPr>
-              <w:rPr>
-                <w:rFonts w:ascii="Times New Roman" w:hAnsi="Times New Roman" w:cs="Times New Roman"/>
-                <w:sz w:val="24"/>
-                <w:szCs w:val="24"/>
-                <w:lang w:val="es-CO"/>
-              </w:rPr>
-            </w:pPr>
-            <w:r>
-              <w:rPr>
-                <w:rFonts w:ascii="Times New Roman" w:hAnsi="Times New Roman" w:cs="Times New Roman"/>
-                <w:sz w:val="24"/>
-                <w:szCs w:val="24"/>
-                <w:lang w:val="es-CO"/>
-              </w:rPr>
-              <w:t>1</w:t>
-            </w:r>
-            <w:r>
-              <w:rPr>
-                <w:rFonts w:ascii="Times New Roman" w:hAnsi="Times New Roman" w:cs="Times New Roman"/>
-                <w:sz w:val="24"/>
-                <w:szCs w:val="24"/>
-                <w:lang w:val="es-CO"/>
-              </w:rPr>
-              <w:t>.4</w:t>
+              <w:t>152180 (-large)</w:t>
+            </w:r>
+          </w:p>
+        </w:tc>
+        <w:tc>
+          <w:tcPr>
+            <w:tcW w:w="4675" w:type="dxa"/>
+          </w:tcPr>
+          <w:p>
+            <w:pPr>
+              <w:rPr>
+                <w:rFonts w:ascii="Times New Roman" w:hAnsi="Times New Roman" w:cs="Times New Roman"/>
+                <w:sz w:val="24"/>
+                <w:szCs w:val="24"/>
+                <w:lang w:val="es-CO"/>
+              </w:rPr>
+            </w:pPr>
+            <w:r>
+              <w:rPr>
+                <w:rFonts w:ascii="Times New Roman" w:hAnsi="Times New Roman" w:cs="Times New Roman"/>
+                <w:sz w:val="24"/>
+                <w:szCs w:val="24"/>
+                <w:lang w:val="es-CO"/>
+              </w:rPr>
+              <w:t>1.4</w:t>
             </w:r>
           </w:p>
         </w:tc>
@@ -1168,67 +1039,7 @@
           <w:szCs w:val="24"/>
           <w:lang w:val="es-CO"/>
         </w:rPr>
-        <w:t xml:space="preserve">En base a la </w:t>
-      </w:r>
-      <w:proofErr w:type="spellStart"/>
-      <w:r>
-        <w:rPr>
-          <w:rFonts w:ascii="Times New Roman" w:hAnsi="Times New Roman" w:cs="Times New Roman"/>
-          <w:sz w:val="24"/>
-          <w:szCs w:val="24"/>
-          <w:lang w:val="es-CO"/>
-        </w:rPr>
-        <w:t>grafica</w:t>
-      </w:r>
-      <w:proofErr w:type="spellEnd"/>
-      <w:r>
-        <w:rPr>
-          <w:rFonts w:ascii="Times New Roman" w:hAnsi="Times New Roman" w:cs="Times New Roman"/>
-          <w:sz w:val="24"/>
-          <w:szCs w:val="24"/>
-          <w:lang w:val="es-CO"/>
-        </w:rPr>
-        <w:t xml:space="preserve"> se podría creer que el crecimiento temporal es de tipo O(log n), sin embargo esto se puede deber a la poca variación entre las mediciones del tiempo y en base al código es mas posible que su crecimiento sea de tipo O(n log n) debido al uso de </w:t>
-      </w:r>
-      <w:proofErr w:type="spellStart"/>
-      <w:r>
-        <w:rPr>
-          <w:rFonts w:ascii="Times New Roman" w:hAnsi="Times New Roman" w:cs="Times New Roman"/>
-          <w:sz w:val="24"/>
-          <w:szCs w:val="24"/>
-          <w:lang w:val="es-CO"/>
-        </w:rPr>
-        <w:t>merge</w:t>
-      </w:r>
-      <w:proofErr w:type="spellEnd"/>
-      <w:r>
-        <w:rPr>
-          <w:rFonts w:ascii="Times New Roman" w:hAnsi="Times New Roman" w:cs="Times New Roman"/>
-          <w:sz w:val="24"/>
-          <w:szCs w:val="24"/>
-          <w:lang w:val="es-CO"/>
-        </w:rPr>
-        <w:t xml:space="preserve"> </w:t>
-      </w:r>
-      <w:proofErr w:type="spellStart"/>
-      <w:r>
-        <w:rPr>
-          <w:rFonts w:ascii="Times New Roman" w:hAnsi="Times New Roman" w:cs="Times New Roman"/>
-          <w:sz w:val="24"/>
-          <w:szCs w:val="24"/>
-          <w:lang w:val="es-CO"/>
-        </w:rPr>
-        <w:t>sort</w:t>
-      </w:r>
-      <w:proofErr w:type="spellEnd"/>
-      <w:r>
-        <w:rPr>
-          <w:rFonts w:ascii="Times New Roman" w:hAnsi="Times New Roman" w:cs="Times New Roman"/>
-          <w:sz w:val="24"/>
-          <w:szCs w:val="24"/>
-          <w:lang w:val="es-CO"/>
-        </w:rPr>
-        <w:t>.</w:t>
+        <w:t>En base a la grafica se podría creer que el crecimiento temporal es de tipo O(log n), sin embargo esto se puede deber a la poca variación entre las mediciones del tiempo y en base al código es mas posible que su crecimiento sea de tipo O(n log n) debido al uso de merge sort.</w:t>
       </w:r>
     </w:p>
     <w:p>
@@ -1252,7 +1063,7 @@
     </w:p>
     <w:tbl>
       <w:tblPr>
-        <w:tblStyle w:val="TableGrid"/>
+        <w:tblStyle w:val="Tablaconcuadrcula"/>
         <w:tblW w:w="0" w:type="auto"/>
         <w:tblLook w:val="04A0" w:firstRow="1" w:lastRow="0" w:firstColumn="1" w:lastColumn="0" w:noHBand="0" w:noVBand="1"/>
       </w:tblPr>
@@ -1331,27 +1142,7 @@
                 <w:szCs w:val="24"/>
                 <w:lang w:val="es-CO"/>
               </w:rPr>
-              <w:t>1523 (-</w:t>
-            </w:r>
-            <w:proofErr w:type="spellStart"/>
-            <w:r>
-              <w:rPr>
-                <w:rFonts w:ascii="Times New Roman" w:hAnsi="Times New Roman" w:cs="Times New Roman"/>
-                <w:sz w:val="24"/>
-                <w:szCs w:val="24"/>
-                <w:lang w:val="es-CO"/>
-              </w:rPr>
-              <w:t>small</w:t>
-            </w:r>
-            <w:proofErr w:type="spellEnd"/>
-            <w:r>
-              <w:rPr>
-                <w:rFonts w:ascii="Times New Roman" w:hAnsi="Times New Roman" w:cs="Times New Roman"/>
-                <w:sz w:val="24"/>
-                <w:szCs w:val="24"/>
-                <w:lang w:val="es-CO"/>
-              </w:rPr>
-              <w:t>)</w:t>
+              <w:t>1523 (-small)</w:t>
             </w:r>
           </w:p>
         </w:tc>
@@ -1551,27 +1342,7 @@
                 <w:szCs w:val="24"/>
                 <w:lang w:val="es-CO"/>
               </w:rPr>
-              <w:t>152180 (-</w:t>
-            </w:r>
-            <w:proofErr w:type="spellStart"/>
-            <w:r>
-              <w:rPr>
-                <w:rFonts w:ascii="Times New Roman" w:hAnsi="Times New Roman" w:cs="Times New Roman"/>
-                <w:sz w:val="24"/>
-                <w:szCs w:val="24"/>
-                <w:lang w:val="es-CO"/>
-              </w:rPr>
-              <w:t>large</w:t>
-            </w:r>
-            <w:proofErr w:type="spellEnd"/>
-            <w:r>
-              <w:rPr>
-                <w:rFonts w:ascii="Times New Roman" w:hAnsi="Times New Roman" w:cs="Times New Roman"/>
-                <w:sz w:val="24"/>
-                <w:szCs w:val="24"/>
-                <w:lang w:val="es-CO"/>
-              </w:rPr>
-              <w:t>)</w:t>
+              <w:t>152180 (-large)</w:t>
             </w:r>
           </w:p>
         </w:tc>
@@ -1687,47 +1458,7 @@
           <w:szCs w:val="24"/>
           <w:lang w:val="es-CO"/>
         </w:rPr>
-        <w:t xml:space="preserve">En base a los resultados obtenidos para las diferentes pruebas y la </w:t>
-      </w:r>
-      <w:proofErr w:type="spellStart"/>
-      <w:r>
-        <w:rPr>
-          <w:rFonts w:ascii="Times New Roman" w:hAnsi="Times New Roman" w:cs="Times New Roman"/>
-          <w:sz w:val="24"/>
-          <w:szCs w:val="24"/>
-          <w:lang w:val="es-CO"/>
-        </w:rPr>
-        <w:t>grafica</w:t>
-      </w:r>
-      <w:proofErr w:type="spellEnd"/>
-      <w:r>
-        <w:rPr>
-          <w:rFonts w:ascii="Times New Roman" w:hAnsi="Times New Roman" w:cs="Times New Roman"/>
-          <w:sz w:val="24"/>
-          <w:szCs w:val="24"/>
-          <w:lang w:val="es-CO"/>
-        </w:rPr>
-        <w:t xml:space="preserve"> de tendencia, además de la información </w:t>
-      </w:r>
-      <w:proofErr w:type="spellStart"/>
-      <w:r>
-        <w:rPr>
-          <w:rFonts w:ascii="Times New Roman" w:hAnsi="Times New Roman" w:cs="Times New Roman"/>
-          <w:sz w:val="24"/>
-          <w:szCs w:val="24"/>
-          <w:lang w:val="es-CO"/>
-        </w:rPr>
-        <w:t>otrograda</w:t>
-      </w:r>
-      <w:proofErr w:type="spellEnd"/>
-      <w:r>
-        <w:rPr>
-          <w:rFonts w:ascii="Times New Roman" w:hAnsi="Times New Roman" w:cs="Times New Roman"/>
-          <w:sz w:val="24"/>
-          <w:szCs w:val="24"/>
-          <w:lang w:val="es-CO"/>
-        </w:rPr>
-        <w:t xml:space="preserve"> por el código del requerimiento 2 consideramos que el crecimiento temporal de la carga de datos del programa es de O(</w:t>
+        <w:t>En base a los resultados obtenidos para las diferentes pruebas y la grafica de tendencia, además de la información otrograda por el código del requerimiento 2 consideramos que el crecimiento temporal de la carga de datos del programa es de O(</w:t>
       </w:r>
       <w:r>
         <w:rPr>
@@ -1754,9 +1485,18 @@
           <w:szCs w:val="24"/>
           <w:lang w:val="es-CO"/>
         </w:rPr>
-        <w:t xml:space="preserve"> </w:t>
+        <w:t xml:space="preserve"> Tambien es posible especular que crece de tipo O(n log n) debido a que la lista se ordena por medio de merge sort.</w:t>
       </w:r>
-      <w:proofErr w:type="spellStart"/>
+    </w:p>
+    <w:p>
+      <w:pPr>
+        <w:rPr>
+          <w:rFonts w:ascii="Times New Roman" w:hAnsi="Times New Roman" w:cs="Times New Roman"/>
+          <w:sz w:val="24"/>
+          <w:szCs w:val="24"/>
+          <w:lang w:val="es-CO"/>
+        </w:rPr>
+      </w:pPr>
       <w:r>
         <w:rPr>
           <w:rFonts w:ascii="Times New Roman" w:hAnsi="Times New Roman" w:cs="Times New Roman"/>
@@ -1764,9 +1504,18 @@
           <w:szCs w:val="24"/>
           <w:lang w:val="es-CO"/>
         </w:rPr>
-        <w:t>Tambien</w:t>
+        <w:t>Requerimiento 3 (Juan Sebastian Lache):</w:t>
       </w:r>
-      <w:proofErr w:type="spellEnd"/>
+    </w:p>
+    <w:p>
+      <w:pPr>
+        <w:rPr>
+          <w:rFonts w:ascii="Times New Roman" w:hAnsi="Times New Roman" w:cs="Times New Roman"/>
+          <w:sz w:val="24"/>
+          <w:szCs w:val="24"/>
+          <w:lang w:val="es-CO"/>
+        </w:rPr>
+      </w:pPr>
       <w:r>
         <w:rPr>
           <w:rFonts w:ascii="Times New Roman" w:hAnsi="Times New Roman" w:cs="Times New Roman"/>
@@ -1774,115 +1523,7 @@
           <w:szCs w:val="24"/>
           <w:lang w:val="es-CO"/>
         </w:rPr>
-        <w:t xml:space="preserve"> es posible especular que crece de tipo O(n log n) debido a que la lista se ordena por medio de </w:t>
-      </w:r>
-      <w:proofErr w:type="spellStart"/>
-      <w:r>
-        <w:rPr>
-          <w:rFonts w:ascii="Times New Roman" w:hAnsi="Times New Roman" w:cs="Times New Roman"/>
-          <w:sz w:val="24"/>
-          <w:szCs w:val="24"/>
-          <w:lang w:val="es-CO"/>
-        </w:rPr>
-        <w:t>merge</w:t>
-      </w:r>
-      <w:proofErr w:type="spellEnd"/>
-      <w:r>
-        <w:rPr>
-          <w:rFonts w:ascii="Times New Roman" w:hAnsi="Times New Roman" w:cs="Times New Roman"/>
-          <w:sz w:val="24"/>
-          <w:szCs w:val="24"/>
-          <w:lang w:val="es-CO"/>
-        </w:rPr>
-        <w:t xml:space="preserve"> </w:t>
-      </w:r>
-      <w:proofErr w:type="spellStart"/>
-      <w:r>
-        <w:rPr>
-          <w:rFonts w:ascii="Times New Roman" w:hAnsi="Times New Roman" w:cs="Times New Roman"/>
-          <w:sz w:val="24"/>
-          <w:szCs w:val="24"/>
-          <w:lang w:val="es-CO"/>
-        </w:rPr>
-        <w:t>sort</w:t>
-      </w:r>
-      <w:proofErr w:type="spellEnd"/>
-      <w:r>
-        <w:rPr>
-          <w:rFonts w:ascii="Times New Roman" w:hAnsi="Times New Roman" w:cs="Times New Roman"/>
-          <w:sz w:val="24"/>
-          <w:szCs w:val="24"/>
-          <w:lang w:val="es-CO"/>
-        </w:rPr>
-        <w:t>.</w:t>
-      </w:r>
-    </w:p>
-    <w:p>
-      <w:pPr>
-        <w:rPr>
-          <w:rFonts w:ascii="Times New Roman" w:hAnsi="Times New Roman" w:cs="Times New Roman"/>
-          <w:sz w:val="24"/>
-          <w:szCs w:val="24"/>
-          <w:lang w:val="es-CO"/>
-        </w:rPr>
-      </w:pPr>
-      <w:r>
-        <w:rPr>
-          <w:rFonts w:ascii="Times New Roman" w:hAnsi="Times New Roman" w:cs="Times New Roman"/>
-          <w:sz w:val="24"/>
-          <w:szCs w:val="24"/>
-          <w:lang w:val="es-CO"/>
-        </w:rPr>
-        <w:t xml:space="preserve">Requerimiento 3 (Juan </w:t>
-      </w:r>
-      <w:proofErr w:type="spellStart"/>
-      <w:r>
-        <w:rPr>
-          <w:rFonts w:ascii="Times New Roman" w:hAnsi="Times New Roman" w:cs="Times New Roman"/>
-          <w:sz w:val="24"/>
-          <w:szCs w:val="24"/>
-          <w:lang w:val="es-CO"/>
-        </w:rPr>
-        <w:t>Sebastian</w:t>
-      </w:r>
-      <w:proofErr w:type="spellEnd"/>
-      <w:r>
-        <w:rPr>
-          <w:rFonts w:ascii="Times New Roman" w:hAnsi="Times New Roman" w:cs="Times New Roman"/>
-          <w:sz w:val="24"/>
-          <w:szCs w:val="24"/>
-          <w:lang w:val="es-CO"/>
-        </w:rPr>
-        <w:t xml:space="preserve"> Lache):</w:t>
-      </w:r>
-    </w:p>
-    <w:p>
-      <w:pPr>
-        <w:rPr>
-          <w:rFonts w:ascii="Times New Roman" w:hAnsi="Times New Roman" w:cs="Times New Roman"/>
-          <w:sz w:val="24"/>
-          <w:szCs w:val="24"/>
-          <w:lang w:val="es-CO"/>
-        </w:rPr>
-      </w:pPr>
-    </w:p>
-    <w:p>
-      <w:pPr>
-        <w:rPr>
-          <w:rFonts w:ascii="Times New Roman" w:hAnsi="Times New Roman" w:cs="Times New Roman"/>
-          <w:sz w:val="24"/>
-          <w:szCs w:val="24"/>
-          <w:lang w:val="es-CO"/>
-        </w:rPr>
-      </w:pPr>
-      <w:r>
-        <w:rPr>
-          <w:rFonts w:ascii="Times New Roman" w:hAnsi="Times New Roman" w:cs="Times New Roman"/>
-          <w:sz w:val="24"/>
-          <w:szCs w:val="24"/>
-          <w:lang w:val="es-CO"/>
-        </w:rPr>
-        <w:t>Requerimiento 4</w:t>
+        <w:t>*Para esta prueba se usó un</w:t>
       </w:r>
       <w:r>
         <w:rPr>
@@ -1891,41 +1532,95 @@
           <w:szCs w:val="24"/>
           <w:lang w:val="es-CO"/>
         </w:rPr>
-        <w:t xml:space="preserve"> (Alejandro Borda)</w:t>
+        <w:t>a máquina diferente:</w:t>
+      </w:r>
+    </w:p>
+    <w:p>
+      <w:pPr>
+        <w:rPr>
+          <w:rFonts w:ascii="Times New Roman" w:hAnsi="Times New Roman" w:cs="Times New Roman"/>
+          <w:color w:val="000000"/>
+          <w:sz w:val="24"/>
+          <w:szCs w:val="24"/>
+          <w:lang w:val="es-ES_tradnl"/>
+        </w:rPr>
+      </w:pPr>
+      <w:r>
+        <w:rPr>
+          <w:rFonts w:ascii="Times New Roman" w:hAnsi="Times New Roman" w:cs="Times New Roman"/>
+          <w:sz w:val="24"/>
+          <w:szCs w:val="24"/>
+          <w:lang w:val="es-CO"/>
+        </w:rPr>
+        <w:tab/>
+        <w:t xml:space="preserve">Procesador: </w:t>
       </w:r>
       <w:r>
         <w:rPr>
           <w:rFonts w:ascii="Times New Roman" w:hAnsi="Times New Roman" w:cs="Times New Roman"/>
-          <w:sz w:val="24"/>
-          <w:szCs w:val="24"/>
-          <w:lang w:val="es-CO"/>
-        </w:rPr>
-        <w:t>:</w:t>
+          <w:color w:val="000000"/>
+          <w:sz w:val="24"/>
+          <w:szCs w:val="24"/>
+          <w:lang w:val="es-ES_tradnl"/>
+        </w:rPr>
+        <w:t>2,6 GHz Intel Core i5</w:t>
       </w:r>
     </w:p>
     <w:p>
       <w:pPr>
         <w:rPr>
           <w:rFonts w:ascii="Times New Roman" w:hAnsi="Times New Roman" w:cs="Times New Roman"/>
-          <w:sz w:val="24"/>
-          <w:szCs w:val="24"/>
-          <w:lang w:val="es-CO"/>
-        </w:rPr>
-      </w:pPr>
-    </w:p>
-    <w:p>
-      <w:pPr>
-        <w:rPr>
-          <w:rFonts w:ascii="Times New Roman" w:hAnsi="Times New Roman" w:cs="Times New Roman"/>
-          <w:sz w:val="24"/>
-          <w:szCs w:val="24"/>
-          <w:lang w:val="es-CO"/>
-        </w:rPr>
-      </w:pPr>
+          <w:color w:val="000000"/>
+          <w:sz w:val="24"/>
+          <w:szCs w:val="24"/>
+          <w:lang w:val="es-ES_tradnl"/>
+        </w:rPr>
+      </w:pPr>
+      <w:r>
+        <w:rPr>
+          <w:rFonts w:ascii="Times New Roman" w:hAnsi="Times New Roman" w:cs="Times New Roman"/>
+          <w:color w:val="000000"/>
+          <w:sz w:val="24"/>
+          <w:szCs w:val="24"/>
+          <w:lang w:val="es-ES_tradnl"/>
+        </w:rPr>
+        <w:tab/>
+        <w:t xml:space="preserve">Memoria RAM: </w:t>
+      </w:r>
+      <w:r>
+        <w:rPr>
+          <w:rFonts w:ascii="Times New Roman" w:hAnsi="Times New Roman" w:cs="Times New Roman"/>
+          <w:color w:val="000000"/>
+          <w:sz w:val="24"/>
+          <w:szCs w:val="24"/>
+          <w:lang w:val="es-ES_tradnl"/>
+        </w:rPr>
+        <w:t>8 GB</w:t>
+      </w:r>
+    </w:p>
+    <w:p>
+      <w:pPr>
+        <w:rPr>
+          <w:rFonts w:ascii="Times New Roman" w:hAnsi="Times New Roman" w:cs="Times New Roman"/>
+          <w:sz w:val="24"/>
+          <w:szCs w:val="24"/>
+          <w:lang w:val="es-CO"/>
+        </w:rPr>
+      </w:pPr>
+      <w:r>
+        <w:rPr>
+          <w:rFonts w:ascii="Times New Roman" w:hAnsi="Times New Roman" w:cs="Times New Roman"/>
+          <w:sz w:val="24"/>
+          <w:szCs w:val="24"/>
+          <w:lang w:val="es-CO"/>
+        </w:rPr>
+        <w:tab/>
+        <w:t>Sistema operativo: MacOS Mojave</w:t>
+      </w:r>
     </w:p>
     <w:tbl>
       <w:tblPr>
-        <w:tblStyle w:val="TableGrid"/>
+        <w:tblStyle w:val="Tablaconcuadrcula"/>
         <w:tblW w:w="0" w:type="auto"/>
         <w:tblLook w:val="04A0" w:firstRow="1" w:lastRow="0" w:firstColumn="1" w:lastColumn="0" w:noHBand="0" w:noVBand="1"/>
       </w:tblPr>
@@ -2004,51 +1699,31 @@
                 <w:szCs w:val="24"/>
                 <w:lang w:val="es-CO"/>
               </w:rPr>
-              <w:t>1523 (-</w:t>
-            </w:r>
-            <w:proofErr w:type="spellStart"/>
-            <w:r>
-              <w:rPr>
-                <w:rFonts w:ascii="Times New Roman" w:hAnsi="Times New Roman" w:cs="Times New Roman"/>
-                <w:sz w:val="24"/>
-                <w:szCs w:val="24"/>
-                <w:lang w:val="es-CO"/>
-              </w:rPr>
-              <w:t>small</w:t>
-            </w:r>
-            <w:proofErr w:type="spellEnd"/>
-            <w:r>
-              <w:rPr>
-                <w:rFonts w:ascii="Times New Roman" w:hAnsi="Times New Roman" w:cs="Times New Roman"/>
-                <w:sz w:val="24"/>
-                <w:szCs w:val="24"/>
-                <w:lang w:val="es-CO"/>
-              </w:rPr>
-              <w:t>)</w:t>
-            </w:r>
-          </w:p>
-        </w:tc>
-        <w:tc>
-          <w:tcPr>
-            <w:tcW w:w="4675" w:type="dxa"/>
-          </w:tcPr>
-          <w:p>
-            <w:pPr>
-              <w:rPr>
-                <w:rFonts w:ascii="Times New Roman" w:hAnsi="Times New Roman" w:cs="Times New Roman"/>
-                <w:sz w:val="24"/>
-                <w:szCs w:val="24"/>
-                <w:lang w:val="es-CO"/>
-              </w:rPr>
-            </w:pPr>
-            <w:r>
-              <w:rPr>
-                <w:rFonts w:ascii="Times New Roman" w:hAnsi="Times New Roman" w:cs="Times New Roman"/>
-                <w:sz w:val="24"/>
-                <w:szCs w:val="24"/>
-                <w:lang w:val="es-CO"/>
-              </w:rPr>
-              <w:t>0.5</w:t>
+              <w:t>1523 (-small)</w:t>
+            </w:r>
+          </w:p>
+        </w:tc>
+        <w:tc>
+          <w:tcPr>
+            <w:tcW w:w="4675" w:type="dxa"/>
+          </w:tcPr>
+          <w:p>
+            <w:pPr>
+              <w:rPr>
+                <w:rFonts w:ascii="Times New Roman" w:hAnsi="Times New Roman" w:cs="Times New Roman"/>
+                <w:sz w:val="24"/>
+                <w:szCs w:val="24"/>
+                <w:lang w:val="es-CO"/>
+              </w:rPr>
+            </w:pPr>
+            <w:r>
+              <w:rPr>
+                <w:rFonts w:ascii="Times New Roman" w:hAnsi="Times New Roman" w:cs="Times New Roman"/>
+                <w:sz w:val="24"/>
+                <w:szCs w:val="24"/>
+                <w:lang w:val="es-CO"/>
+              </w:rPr>
+              <w:t>0.354</w:t>
             </w:r>
           </w:p>
         </w:tc>
@@ -2098,7 +1773,7 @@
                 <w:szCs w:val="24"/>
                 <w:lang w:val="es-CO"/>
               </w:rPr>
-              <w:t>1</w:t>
+              <w:t>67.947</w:t>
             </w:r>
           </w:p>
         </w:tc>
@@ -2148,7 +1823,7 @@
                 <w:szCs w:val="24"/>
                 <w:lang w:val="es-CO"/>
               </w:rPr>
-              <w:t>1.1</w:t>
+              <w:t>203.58</w:t>
             </w:r>
           </w:p>
         </w:tc>
@@ -2198,7 +1873,7 @@
                 <w:szCs w:val="24"/>
                 <w:lang w:val="es-CO"/>
               </w:rPr>
-              <w:t>1.3</w:t>
+              <w:t>706.59</w:t>
             </w:r>
           </w:p>
         </w:tc>
@@ -2224,27 +1899,490 @@
                 <w:szCs w:val="24"/>
                 <w:lang w:val="es-CO"/>
               </w:rPr>
-              <w:t>152180 (-</w:t>
-            </w:r>
-            <w:proofErr w:type="spellStart"/>
-            <w:r>
-              <w:rPr>
-                <w:rFonts w:ascii="Times New Roman" w:hAnsi="Times New Roman" w:cs="Times New Roman"/>
-                <w:sz w:val="24"/>
-                <w:szCs w:val="24"/>
-                <w:lang w:val="es-CO"/>
-              </w:rPr>
-              <w:t>large</w:t>
-            </w:r>
-            <w:proofErr w:type="spellEnd"/>
-            <w:r>
-              <w:rPr>
-                <w:rFonts w:ascii="Times New Roman" w:hAnsi="Times New Roman" w:cs="Times New Roman"/>
-                <w:sz w:val="24"/>
-                <w:szCs w:val="24"/>
-                <w:lang w:val="es-CO"/>
-              </w:rPr>
-              <w:t>)</w:t>
+              <w:t>152180 (-large)</w:t>
+            </w:r>
+          </w:p>
+        </w:tc>
+        <w:tc>
+          <w:tcPr>
+            <w:tcW w:w="4675" w:type="dxa"/>
+          </w:tcPr>
+          <w:p>
+            <w:pPr>
+              <w:rPr>
+                <w:rFonts w:ascii="Times New Roman" w:hAnsi="Times New Roman" w:cs="Times New Roman"/>
+                <w:sz w:val="24"/>
+                <w:szCs w:val="24"/>
+                <w:lang w:val="es-CO"/>
+              </w:rPr>
+            </w:pPr>
+            <w:r>
+              <w:rPr>
+                <w:rFonts w:ascii="Times New Roman" w:hAnsi="Times New Roman" w:cs="Times New Roman"/>
+                <w:sz w:val="24"/>
+                <w:szCs w:val="24"/>
+                <w:lang w:val="es-CO"/>
+              </w:rPr>
+              <w:t>1653.28</w:t>
+            </w:r>
+          </w:p>
+        </w:tc>
+      </w:tr>
+    </w:tbl>
+    <w:p>
+      <w:pPr>
+        <w:rPr>
+          <w:rFonts w:ascii="Times New Roman" w:hAnsi="Times New Roman" w:cs="Times New Roman"/>
+          <w:sz w:val="24"/>
+          <w:szCs w:val="24"/>
+        </w:rPr>
+      </w:pPr>
+      <w:r>
+        <w:rPr>
+          <w:rFonts w:ascii="Times New Roman" w:hAnsi="Times New Roman" w:cs="Times New Roman"/>
+          <w:noProof/>
+          <w:sz w:val="24"/>
+          <w:szCs w:val="24"/>
+        </w:rPr>
+        <w:lastRenderedPageBreak/>
+        <w:drawing>
+          <wp:inline distT="0" distB="0" distL="0" distR="0" wp14:anchorId="349F9BC0" wp14:editId="5588B27C">
+            <wp:extent cx="5943600" cy="3462020"/>
+            <wp:effectExtent l="0" t="0" r="0" b="5080"/>
+            <wp:docPr id="7" name="Imagen 7" descr="Gráfico, Gráfico de líneas&#10;&#10;Descripción generada automáticamente"/>
+            <wp:cNvGraphicFramePr>
+              <a:graphicFrameLocks xmlns:a="http://schemas.openxmlformats.org/drawingml/2006/main" noChangeAspect="1"/>
+            </wp:cNvGraphicFramePr>
+            <a:graphic xmlns:a="http://schemas.openxmlformats.org/drawingml/2006/main">
+              <a:graphicData uri="http://schemas.openxmlformats.org/drawingml/2006/picture">
+                <pic:pic xmlns:pic="http://schemas.openxmlformats.org/drawingml/2006/picture">
+                  <pic:nvPicPr>
+                    <pic:cNvPr id="7" name="Imagen 7" descr="Gráfico, Gráfico de líneas&#10;&#10;Descripción generada automáticamente"/>
+                    <pic:cNvPicPr/>
+                  </pic:nvPicPr>
+                  <pic:blipFill>
+                    <a:blip r:embed="rId7">
+                      <a:extLst>
+                        <a:ext uri="{28A0092B-C50C-407E-A947-70E740481C1C}">
+                          <a14:useLocalDpi xmlns:a14="http://schemas.microsoft.com/office/drawing/2010/main" val="0"/>
+                        </a:ext>
+                      </a:extLst>
+                    </a:blip>
+                    <a:stretch>
+                      <a:fillRect/>
+                    </a:stretch>
+                  </pic:blipFill>
+                  <pic:spPr>
+                    <a:xfrm>
+                      <a:off x="0" y="0"/>
+                      <a:ext cx="5943600" cy="3462020"/>
+                    </a:xfrm>
+                    <a:prstGeom prst="rect">
+                      <a:avLst/>
+                    </a:prstGeom>
+                  </pic:spPr>
+                </pic:pic>
+              </a:graphicData>
+            </a:graphic>
+          </wp:inline>
+        </w:drawing>
+      </w:r>
+    </w:p>
+    <w:p>
+      <w:pPr>
+        <w:rPr>
+          <w:rFonts w:ascii="Times New Roman" w:hAnsi="Times New Roman" w:cs="Times New Roman"/>
+          <w:sz w:val="24"/>
+          <w:szCs w:val="24"/>
+          <w:lang w:val="es-CO"/>
+        </w:rPr>
+      </w:pPr>
+      <w:r>
+        <w:rPr>
+          <w:rFonts w:ascii="Times New Roman" w:hAnsi="Times New Roman" w:cs="Times New Roman"/>
+          <w:sz w:val="24"/>
+          <w:szCs w:val="24"/>
+          <w:lang w:val="es-CO"/>
+        </w:rPr>
+        <w:t>Con base en los Resultados obtenidos en las pruebas</w:t>
+      </w:r>
+      <w:r>
+        <w:rPr>
+          <w:rFonts w:ascii="Times New Roman" w:hAnsi="Times New Roman" w:cs="Times New Roman"/>
+          <w:sz w:val="24"/>
+          <w:szCs w:val="24"/>
+          <w:lang w:val="es-CO"/>
+        </w:rPr>
+        <w:t xml:space="preserve"> y con la gráfica, considero que la complejidad temporal del algoritmo es de O(n</w:t>
+      </w:r>
+      <w:r>
+        <w:rPr>
+          <w:rFonts w:ascii="Times New Roman" w:hAnsi="Times New Roman" w:cs="Times New Roman"/>
+          <w:sz w:val="24"/>
+          <w:szCs w:val="24"/>
+          <w:vertAlign w:val="superscript"/>
+          <w:lang w:val="es-CO"/>
+        </w:rPr>
+        <w:t>3</w:t>
+      </w:r>
+      <w:r>
+        <w:rPr>
+          <w:rFonts w:ascii="Times New Roman" w:hAnsi="Times New Roman" w:cs="Times New Roman"/>
+          <w:sz w:val="24"/>
+          <w:szCs w:val="24"/>
+          <w:lang w:val="es-CO"/>
+        </w:rPr>
+        <w:t xml:space="preserve">), </w:t>
+      </w:r>
+      <w:r>
+        <w:rPr>
+          <w:rFonts w:ascii="Times New Roman" w:hAnsi="Times New Roman" w:cs="Times New Roman"/>
+          <w:sz w:val="24"/>
+          <w:szCs w:val="24"/>
+          <w:lang w:val="es-CO"/>
+        </w:rPr>
+        <w:t xml:space="preserve">esta compleidad se adecua al ver el código de esta prueba. </w:t>
+      </w:r>
+    </w:p>
+    <w:p>
+      <w:pPr>
+        <w:rPr>
+          <w:rFonts w:ascii="Times New Roman" w:hAnsi="Times New Roman" w:cs="Times New Roman"/>
+          <w:sz w:val="24"/>
+          <w:szCs w:val="24"/>
+          <w:lang w:val="es-CO"/>
+        </w:rPr>
+      </w:pPr>
+      <w:r>
+        <w:rPr>
+          <w:rFonts w:ascii="Times New Roman" w:hAnsi="Times New Roman" w:cs="Times New Roman"/>
+          <w:sz w:val="24"/>
+          <w:szCs w:val="24"/>
+          <w:lang w:val="es-CO"/>
+        </w:rPr>
+        <w:t>Requerimiento 4</w:t>
+      </w:r>
+      <w:r>
+        <w:rPr>
+          <w:rFonts w:ascii="Times New Roman" w:hAnsi="Times New Roman" w:cs="Times New Roman"/>
+          <w:sz w:val="24"/>
+          <w:szCs w:val="24"/>
+          <w:lang w:val="es-CO"/>
+        </w:rPr>
+        <w:t xml:space="preserve"> (Alejandro Borda)</w:t>
+      </w:r>
+      <w:r>
+        <w:rPr>
+          <w:rFonts w:ascii="Times New Roman" w:hAnsi="Times New Roman" w:cs="Times New Roman"/>
+          <w:sz w:val="24"/>
+          <w:szCs w:val="24"/>
+          <w:lang w:val="es-CO"/>
+        </w:rPr>
+        <w:t>:</w:t>
+      </w:r>
+    </w:p>
+    <w:p>
+      <w:pPr>
+        <w:rPr>
+          <w:rFonts w:ascii="Times New Roman" w:hAnsi="Times New Roman" w:cs="Times New Roman"/>
+          <w:sz w:val="24"/>
+          <w:szCs w:val="24"/>
+          <w:lang w:val="es-CO"/>
+        </w:rPr>
+      </w:pPr>
+    </w:p>
+    <w:p>
+      <w:pPr>
+        <w:rPr>
+          <w:rFonts w:ascii="Times New Roman" w:hAnsi="Times New Roman" w:cs="Times New Roman"/>
+          <w:sz w:val="24"/>
+          <w:szCs w:val="24"/>
+          <w:lang w:val="es-CO"/>
+        </w:rPr>
+      </w:pPr>
+    </w:p>
+    <w:tbl>
+      <w:tblPr>
+        <w:tblStyle w:val="Tablaconcuadrcula"/>
+        <w:tblW w:w="0" w:type="auto"/>
+        <w:tblLook w:val="04A0" w:firstRow="1" w:lastRow="0" w:firstColumn="1" w:lastColumn="0" w:noHBand="0" w:noVBand="1"/>
+      </w:tblPr>
+      <w:tblGrid>
+        <w:gridCol w:w="4675"/>
+        <w:gridCol w:w="4675"/>
+      </w:tblGrid>
+      <w:tr>
+        <w:tc>
+          <w:tcPr>
+            <w:tcW w:w="4675" w:type="dxa"/>
+          </w:tcPr>
+          <w:p>
+            <w:pPr>
+              <w:rPr>
+                <w:rFonts w:ascii="Times New Roman" w:hAnsi="Times New Roman" w:cs="Times New Roman"/>
+                <w:sz w:val="24"/>
+                <w:szCs w:val="24"/>
+                <w:lang w:val="es-CO"/>
+              </w:rPr>
+            </w:pPr>
+            <w:r>
+              <w:rPr>
+                <w:rFonts w:ascii="Times New Roman" w:hAnsi="Times New Roman" w:cs="Times New Roman"/>
+                <w:sz w:val="24"/>
+                <w:szCs w:val="24"/>
+                <w:lang w:val="es-CO"/>
+              </w:rPr>
+              <w:t>Muestra</w:t>
+            </w:r>
+          </w:p>
+        </w:tc>
+        <w:tc>
+          <w:tcPr>
+            <w:tcW w:w="4675" w:type="dxa"/>
+          </w:tcPr>
+          <w:p>
+            <w:pPr>
+              <w:rPr>
+                <w:rFonts w:ascii="Times New Roman" w:hAnsi="Times New Roman" w:cs="Times New Roman"/>
+                <w:sz w:val="24"/>
+                <w:szCs w:val="24"/>
+                <w:lang w:val="es-CO"/>
+              </w:rPr>
+            </w:pPr>
+            <w:r>
+              <w:rPr>
+                <w:rFonts w:ascii="Times New Roman" w:hAnsi="Times New Roman" w:cs="Times New Roman"/>
+                <w:sz w:val="24"/>
+                <w:szCs w:val="24"/>
+                <w:lang w:val="es-CO"/>
+              </w:rPr>
+              <w:t>Tiempo (segundos)</w:t>
+            </w:r>
+          </w:p>
+        </w:tc>
+      </w:tr>
+      <w:tr>
+        <w:tc>
+          <w:tcPr>
+            <w:tcW w:w="4675" w:type="dxa"/>
+          </w:tcPr>
+          <w:p>
+            <w:pPr>
+              <w:rPr>
+                <w:rFonts w:ascii="Times New Roman" w:hAnsi="Times New Roman" w:cs="Times New Roman"/>
+                <w:sz w:val="24"/>
+                <w:szCs w:val="24"/>
+                <w:lang w:val="es-CO"/>
+              </w:rPr>
+            </w:pPr>
+            <w:r>
+              <w:rPr>
+                <w:rFonts w:ascii="Times New Roman" w:hAnsi="Times New Roman" w:cs="Times New Roman"/>
+                <w:sz w:val="24"/>
+                <w:szCs w:val="24"/>
+                <w:lang w:val="es-CO"/>
+              </w:rPr>
+              <w:t>1523 (-small)</w:t>
+            </w:r>
+          </w:p>
+        </w:tc>
+        <w:tc>
+          <w:tcPr>
+            <w:tcW w:w="4675" w:type="dxa"/>
+          </w:tcPr>
+          <w:p>
+            <w:pPr>
+              <w:rPr>
+                <w:rFonts w:ascii="Times New Roman" w:hAnsi="Times New Roman" w:cs="Times New Roman"/>
+                <w:sz w:val="24"/>
+                <w:szCs w:val="24"/>
+                <w:lang w:val="es-CO"/>
+              </w:rPr>
+            </w:pPr>
+            <w:r>
+              <w:rPr>
+                <w:rFonts w:ascii="Times New Roman" w:hAnsi="Times New Roman" w:cs="Times New Roman"/>
+                <w:sz w:val="24"/>
+                <w:szCs w:val="24"/>
+                <w:lang w:val="es-CO"/>
+              </w:rPr>
+              <w:t>0.5</w:t>
+            </w:r>
+          </w:p>
+        </w:tc>
+      </w:tr>
+      <w:tr>
+        <w:tc>
+          <w:tcPr>
+            <w:tcW w:w="4675" w:type="dxa"/>
+          </w:tcPr>
+          <w:p>
+            <w:pPr>
+              <w:rPr>
+                <w:rFonts w:ascii="Times New Roman" w:hAnsi="Times New Roman" w:cs="Times New Roman"/>
+                <w:sz w:val="24"/>
+                <w:szCs w:val="24"/>
+                <w:lang w:val="es-CO"/>
+              </w:rPr>
+            </w:pPr>
+            <w:r>
+              <w:rPr>
+                <w:rFonts w:ascii="Times New Roman" w:hAnsi="Times New Roman" w:cs="Times New Roman"/>
+                <w:sz w:val="24"/>
+                <w:szCs w:val="24"/>
+                <w:lang w:val="es-CO"/>
+              </w:rPr>
+              <w:t>20471 (10%)</w:t>
+            </w:r>
+          </w:p>
+        </w:tc>
+        <w:tc>
+          <w:tcPr>
+            <w:tcW w:w="4675" w:type="dxa"/>
+          </w:tcPr>
+          <w:p>
+            <w:pPr>
+              <w:rPr>
+                <w:rFonts w:ascii="Times New Roman" w:hAnsi="Times New Roman" w:cs="Times New Roman"/>
+                <w:sz w:val="24"/>
+                <w:szCs w:val="24"/>
+                <w:lang w:val="es-CO"/>
+              </w:rPr>
+            </w:pPr>
+            <w:r>
+              <w:rPr>
+                <w:rFonts w:ascii="Times New Roman" w:hAnsi="Times New Roman" w:cs="Times New Roman"/>
+                <w:sz w:val="24"/>
+                <w:szCs w:val="24"/>
+                <w:lang w:val="es-CO"/>
+              </w:rPr>
+              <w:t>1</w:t>
+            </w:r>
+          </w:p>
+        </w:tc>
+      </w:tr>
+      <w:tr>
+        <w:tc>
+          <w:tcPr>
+            <w:tcW w:w="4675" w:type="dxa"/>
+          </w:tcPr>
+          <w:p>
+            <w:pPr>
+              <w:rPr>
+                <w:rFonts w:ascii="Times New Roman" w:hAnsi="Times New Roman" w:cs="Times New Roman"/>
+                <w:sz w:val="24"/>
+                <w:szCs w:val="24"/>
+                <w:lang w:val="es-CO"/>
+              </w:rPr>
+            </w:pPr>
+            <w:r>
+              <w:rPr>
+                <w:rFonts w:ascii="Times New Roman" w:hAnsi="Times New Roman" w:cs="Times New Roman"/>
+                <w:sz w:val="24"/>
+                <w:szCs w:val="24"/>
+                <w:lang w:val="es-CO"/>
+              </w:rPr>
+              <w:t>37020 (20%)</w:t>
+            </w:r>
+          </w:p>
+        </w:tc>
+        <w:tc>
+          <w:tcPr>
+            <w:tcW w:w="4675" w:type="dxa"/>
+          </w:tcPr>
+          <w:p>
+            <w:pPr>
+              <w:rPr>
+                <w:rFonts w:ascii="Times New Roman" w:hAnsi="Times New Roman" w:cs="Times New Roman"/>
+                <w:sz w:val="24"/>
+                <w:szCs w:val="24"/>
+                <w:lang w:val="es-CO"/>
+              </w:rPr>
+            </w:pPr>
+            <w:r>
+              <w:rPr>
+                <w:rFonts w:ascii="Times New Roman" w:hAnsi="Times New Roman" w:cs="Times New Roman"/>
+                <w:sz w:val="24"/>
+                <w:szCs w:val="24"/>
+                <w:lang w:val="es-CO"/>
+              </w:rPr>
+              <w:t>1.1</w:t>
+            </w:r>
+          </w:p>
+        </w:tc>
+      </w:tr>
+      <w:tr>
+        <w:tc>
+          <w:tcPr>
+            <w:tcW w:w="4675" w:type="dxa"/>
+          </w:tcPr>
+          <w:p>
+            <w:pPr>
+              <w:rPr>
+                <w:rFonts w:ascii="Times New Roman" w:hAnsi="Times New Roman" w:cs="Times New Roman"/>
+                <w:sz w:val="24"/>
+                <w:szCs w:val="24"/>
+                <w:lang w:val="es-CO"/>
+              </w:rPr>
+            </w:pPr>
+            <w:r>
+              <w:rPr>
+                <w:rFonts w:ascii="Times New Roman" w:hAnsi="Times New Roman" w:cs="Times New Roman"/>
+                <w:sz w:val="24"/>
+                <w:szCs w:val="24"/>
+                <w:lang w:val="es-CO"/>
+              </w:rPr>
+              <w:t>82376 (50%)</w:t>
+            </w:r>
+          </w:p>
+        </w:tc>
+        <w:tc>
+          <w:tcPr>
+            <w:tcW w:w="4675" w:type="dxa"/>
+          </w:tcPr>
+          <w:p>
+            <w:pPr>
+              <w:rPr>
+                <w:rFonts w:ascii="Times New Roman" w:hAnsi="Times New Roman" w:cs="Times New Roman"/>
+                <w:sz w:val="24"/>
+                <w:szCs w:val="24"/>
+                <w:lang w:val="es-CO"/>
+              </w:rPr>
+            </w:pPr>
+            <w:r>
+              <w:rPr>
+                <w:rFonts w:ascii="Times New Roman" w:hAnsi="Times New Roman" w:cs="Times New Roman"/>
+                <w:sz w:val="24"/>
+                <w:szCs w:val="24"/>
+                <w:lang w:val="es-CO"/>
+              </w:rPr>
+              <w:t>1.3</w:t>
+            </w:r>
+          </w:p>
+        </w:tc>
+      </w:tr>
+      <w:tr>
+        <w:tc>
+          <w:tcPr>
+            <w:tcW w:w="4675" w:type="dxa"/>
+          </w:tcPr>
+          <w:p>
+            <w:pPr>
+              <w:rPr>
+                <w:rFonts w:ascii="Times New Roman" w:hAnsi="Times New Roman" w:cs="Times New Roman"/>
+                <w:sz w:val="24"/>
+                <w:szCs w:val="24"/>
+                <w:lang w:val="es-CO"/>
+              </w:rPr>
+            </w:pPr>
+            <w:r>
+              <w:rPr>
+                <w:rFonts w:ascii="Times New Roman" w:hAnsi="Times New Roman" w:cs="Times New Roman"/>
+                <w:sz w:val="24"/>
+                <w:szCs w:val="24"/>
+                <w:lang w:val="es-CO"/>
+              </w:rPr>
+              <w:t>152180 (-large)</w:t>
             </w:r>
           </w:p>
         </w:tc>
@@ -2314,7 +2452,7 @@
                     <pic:cNvPicPr/>
                   </pic:nvPicPr>
                   <pic:blipFill>
-                    <a:blip r:embed="rId7"/>
+                    <a:blip r:embed="rId8"/>
                     <a:stretch>
                       <a:fillRect/>
                     </a:stretch>
@@ -2395,7 +2533,7 @@
     </w:p>
     <w:tbl>
       <w:tblPr>
-        <w:tblStyle w:val="TableGrid"/>
+        <w:tblStyle w:val="Tablaconcuadrcula"/>
         <w:tblW w:w="0" w:type="auto"/>
         <w:tblLook w:val="04A0" w:firstRow="1" w:lastRow="0" w:firstColumn="1" w:lastColumn="0" w:noHBand="0" w:noVBand="1"/>
       </w:tblPr>
@@ -2474,27 +2612,7 @@
                 <w:szCs w:val="24"/>
                 <w:lang w:val="es-CO"/>
               </w:rPr>
-              <w:t>1523 (-</w:t>
-            </w:r>
-            <w:proofErr w:type="spellStart"/>
-            <w:r>
-              <w:rPr>
-                <w:rFonts w:ascii="Times New Roman" w:hAnsi="Times New Roman" w:cs="Times New Roman"/>
-                <w:sz w:val="24"/>
-                <w:szCs w:val="24"/>
-                <w:lang w:val="es-CO"/>
-              </w:rPr>
-              <w:t>small</w:t>
-            </w:r>
-            <w:proofErr w:type="spellEnd"/>
-            <w:r>
-              <w:rPr>
-                <w:rFonts w:ascii="Times New Roman" w:hAnsi="Times New Roman" w:cs="Times New Roman"/>
-                <w:sz w:val="24"/>
-                <w:szCs w:val="24"/>
-                <w:lang w:val="es-CO"/>
-              </w:rPr>
-              <w:t>)</w:t>
+              <w:t>1523 (-small)</w:t>
             </w:r>
           </w:p>
         </w:tc>
@@ -2568,16 +2686,7 @@
                 <w:szCs w:val="24"/>
                 <w:lang w:val="es-CO"/>
               </w:rPr>
-              <w:t>1</w:t>
-            </w:r>
-            <w:r>
-              <w:rPr>
-                <w:rFonts w:ascii="Times New Roman" w:hAnsi="Times New Roman" w:cs="Times New Roman"/>
-                <w:sz w:val="24"/>
-                <w:szCs w:val="24"/>
-                <w:lang w:val="es-CO"/>
-              </w:rPr>
-              <w:t>.2</w:t>
+              <w:t>1.2</w:t>
             </w:r>
           </w:p>
         </w:tc>
@@ -2703,27 +2812,7 @@
                 <w:szCs w:val="24"/>
                 <w:lang w:val="es-CO"/>
               </w:rPr>
-              <w:t>152180 (-</w:t>
-            </w:r>
-            <w:proofErr w:type="spellStart"/>
-            <w:r>
-              <w:rPr>
-                <w:rFonts w:ascii="Times New Roman" w:hAnsi="Times New Roman" w:cs="Times New Roman"/>
-                <w:sz w:val="24"/>
-                <w:szCs w:val="24"/>
-                <w:lang w:val="es-CO"/>
-              </w:rPr>
-              <w:t>large</w:t>
-            </w:r>
-            <w:proofErr w:type="spellEnd"/>
-            <w:r>
-              <w:rPr>
-                <w:rFonts w:ascii="Times New Roman" w:hAnsi="Times New Roman" w:cs="Times New Roman"/>
-                <w:sz w:val="24"/>
-                <w:szCs w:val="24"/>
-                <w:lang w:val="es-CO"/>
-              </w:rPr>
-              <w:t>)</w:t>
+              <w:t>152180 (-large)</w:t>
             </w:r>
           </w:p>
         </w:tc>
@@ -2799,7 +2888,7 @@
                     </pic:cNvPicPr>
                   </pic:nvPicPr>
                   <pic:blipFill>
-                    <a:blip r:embed="rId8">
+                    <a:blip r:embed="rId9">
                       <a:extLst>
                         <a:ext uri="{28A0092B-C50C-407E-A947-70E740481C1C}">
                           <a14:useLocalDpi xmlns:a14="http://schemas.microsoft.com/office/drawing/2010/main" val="0"/>
@@ -2868,7 +2957,7 @@
     </w:p>
     <w:tbl>
       <w:tblPr>
-        <w:tblStyle w:val="TableGrid"/>
+        <w:tblStyle w:val="Tablaconcuadrcula"/>
         <w:tblW w:w="0" w:type="auto"/>
         <w:tblLook w:val="04A0" w:firstRow="1" w:lastRow="0" w:firstColumn="1" w:lastColumn="0" w:noHBand="0" w:noVBand="1"/>
       </w:tblPr>
@@ -2947,27 +3036,7 @@
                 <w:szCs w:val="24"/>
                 <w:lang w:val="es-CO"/>
               </w:rPr>
-              <w:t>1523 (-</w:t>
-            </w:r>
-            <w:proofErr w:type="spellStart"/>
-            <w:r>
-              <w:rPr>
-                <w:rFonts w:ascii="Times New Roman" w:hAnsi="Times New Roman" w:cs="Times New Roman"/>
-                <w:sz w:val="24"/>
-                <w:szCs w:val="24"/>
-                <w:lang w:val="es-CO"/>
-              </w:rPr>
-              <w:t>small</w:t>
-            </w:r>
-            <w:proofErr w:type="spellEnd"/>
-            <w:r>
-              <w:rPr>
-                <w:rFonts w:ascii="Times New Roman" w:hAnsi="Times New Roman" w:cs="Times New Roman"/>
-                <w:sz w:val="24"/>
-                <w:szCs w:val="24"/>
-                <w:lang w:val="es-CO"/>
-              </w:rPr>
-              <w:t>)</w:t>
+              <w:t>1523 (-small)</w:t>
             </w:r>
           </w:p>
         </w:tc>
@@ -3167,27 +3236,7 @@
                 <w:szCs w:val="24"/>
                 <w:lang w:val="es-CO"/>
               </w:rPr>
-              <w:t>152180 (-</w:t>
-            </w:r>
-            <w:proofErr w:type="spellStart"/>
-            <w:r>
-              <w:rPr>
-                <w:rFonts w:ascii="Times New Roman" w:hAnsi="Times New Roman" w:cs="Times New Roman"/>
-                <w:sz w:val="24"/>
-                <w:szCs w:val="24"/>
-                <w:lang w:val="es-CO"/>
-              </w:rPr>
-              <w:t>large</w:t>
-            </w:r>
-            <w:proofErr w:type="spellEnd"/>
-            <w:r>
-              <w:rPr>
-                <w:rFonts w:ascii="Times New Roman" w:hAnsi="Times New Roman" w:cs="Times New Roman"/>
-                <w:sz w:val="24"/>
-                <w:szCs w:val="24"/>
-                <w:lang w:val="es-CO"/>
-              </w:rPr>
-              <w:t>)</w:t>
+              <w:t>152180 (-large)</w:t>
             </w:r>
           </w:p>
         </w:tc>
@@ -3257,7 +3306,7 @@
                     <pic:cNvPicPr/>
                   </pic:nvPicPr>
                   <pic:blipFill>
-                    <a:blip r:embed="rId9"/>
+                    <a:blip r:embed="rId10"/>
                     <a:stretch>
                       <a:fillRect/>
                     </a:stretch>
@@ -3477,7 +3526,7 @@
 </file>
 
 <file path=word/styles.xml><?xml version="1.0" encoding="utf-8"?>
-<w:styles xmlns:mc="http://schemas.openxmlformats.org/markup-compatibility/2006" xmlns:r="http://schemas.openxmlformats.org/officeDocument/2006/relationships" xmlns:w="http://schemas.openxmlformats.org/wordprocessingml/2006/main" xmlns:w14="http://schemas.microsoft.com/office/word/2010/wordml" xmlns:w15="http://schemas.microsoft.com/office/word/2012/wordml" xmlns:w16cex="http://schemas.microsoft.com/office/word/2018/wordml/cex" xmlns:w16cid="http://schemas.microsoft.com/office/word/2016/wordml/cid" xmlns:w16="http://schemas.microsoft.com/office/word/2018/wordml" xmlns:w16sdtdh="http://schemas.microsoft.com/office/word/2020/wordml/sdtdatahash" xmlns:w16se="http://schemas.microsoft.com/office/word/2015/wordml/symex" mc:Ignorable="w14 w15 w16se w16cid w16 w16cex w16sdtdh">
+<w:styles xmlns:mc="http://schemas.openxmlformats.org/markup-compatibility/2006" xmlns:r="http://schemas.openxmlformats.org/officeDocument/2006/relationships" xmlns:w="http://schemas.openxmlformats.org/wordprocessingml/2006/main" xmlns:w14="http://schemas.microsoft.com/office/word/2010/wordml" xmlns:w15="http://schemas.microsoft.com/office/word/2012/wordml" xmlns:w16cex="http://schemas.microsoft.com/office/word/2018/wordml/cex" xmlns:w16cid="http://schemas.microsoft.com/office/word/2016/wordml/cid" xmlns:w16="http://schemas.microsoft.com/office/word/2018/wordml" xmlns:w16se="http://schemas.microsoft.com/office/word/2015/wordml/symex" mc:Ignorable="w14 w15 w16se w16cid w16 w16cex">
   <w:docDefaults>
     <w:rPrDefault>
       <w:rPr>
@@ -3875,13 +3924,13 @@
     <w:name w:val="Normal"/>
     <w:qFormat/>
   </w:style>
-  <w:style w:type="character" w:default="1" w:styleId="DefaultParagraphFont">
+  <w:style w:type="character" w:default="1" w:styleId="Fuentedeprrafopredeter">
     <w:name w:val="Default Paragraph Font"/>
     <w:uiPriority w:val="1"/>
     <w:semiHidden/>
     <w:unhideWhenUsed/>
   </w:style>
-  <w:style w:type="table" w:default="1" w:styleId="TableNormal">
+  <w:style w:type="table" w:default="1" w:styleId="Tablanormal">
     <w:name w:val="Normal Table"/>
     <w:uiPriority w:val="99"/>
     <w:semiHidden/>
@@ -3896,7 +3945,7 @@
       </w:tblCellMar>
     </w:tblPr>
   </w:style>
-  <w:style w:type="numbering" w:default="1" w:styleId="NoList">
+  <w:style w:type="numbering" w:default="1" w:styleId="Sinlista">
     <w:name w:val="No List"/>
     <w:uiPriority w:val="99"/>
     <w:semiHidden/>
@@ -3918,9 +3967,9 @@
       <w:szCs w:val="24"/>
     </w:rPr>
   </w:style>
-  <w:style w:type="table" w:styleId="TableGrid">
+  <w:style w:type="table" w:styleId="Tablaconcuadrcula">
     <w:name w:val="Table Grid"/>
-    <w:basedOn w:val="TableNormal"/>
+    <w:basedOn w:val="Tablanormal"/>
     <w:uiPriority w:val="39"/>
     <w:rsid w:val="002C15F1"/>
     <w:pPr>
@@ -3943,7 +3992,7 @@
 <file path=word/charts/chart1.xml><?xml version="1.0" encoding="utf-8"?>
 <c:chartSpace xmlns:c="http://schemas.openxmlformats.org/drawingml/2006/chart" xmlns:a="http://schemas.openxmlformats.org/drawingml/2006/main" xmlns:r="http://schemas.openxmlformats.org/officeDocument/2006/relationships" xmlns:c16r2="http://schemas.microsoft.com/office/drawing/2015/06/chart">
   <c:date1904 val="0"/>
-  <c:lang val="en-US"/>
+  <c:lang val="es-ES"/>
   <c:roundedCorners val="0"/>
   <mc:AlternateContent xmlns:mc="http://schemas.openxmlformats.org/markup-compatibility/2006">
     <mc:Choice xmlns:c14="http://schemas.microsoft.com/office/drawing/2007/8/2/chart" Requires="c14">
@@ -4010,7 +4059,7 @@
               <a:cs typeface="+mn-cs"/>
             </a:defRPr>
           </a:pPr>
-          <a:endParaRPr lang="en-US"/>
+          <a:endParaRPr lang="es-CO"/>
         </a:p>
       </c:txPr>
     </c:title>
@@ -4168,7 +4217,7 @@
                 <a:cs typeface="+mn-cs"/>
               </a:defRPr>
             </a:pPr>
-            <a:endParaRPr lang="en-US"/>
+            <a:endParaRPr lang="es-CO"/>
           </a:p>
         </c:txPr>
         <c:crossAx val="1082227615"/>
@@ -4230,7 +4279,7 @@
                 <a:cs typeface="+mn-cs"/>
               </a:defRPr>
             </a:pPr>
-            <a:endParaRPr lang="en-US"/>
+            <a:endParaRPr lang="es-CO"/>
           </a:p>
         </c:txPr>
         <c:crossAx val="1082233023"/>
@@ -4271,7 +4320,7 @@
       <a:pPr>
         <a:defRPr/>
       </a:pPr>
-      <a:endParaRPr lang="en-US"/>
+      <a:endParaRPr lang="es-CO"/>
     </a:p>
   </c:txPr>
   <c:externalData r:id="rId3">

</xml_diff>